<commit_message>
Pada Paatam files TS 1.7 and 1.8 12/07/2021
</commit_message>
<xml_diff>
--- a/TS-Padam/TS-1.7/TS 1.7 Tamil Pada Paatam Corrections.docx
+++ b/TS-Padam/TS-1.7/TS 1.7 Tamil Pada Paatam Corrections.docx
@@ -2,6 +2,81 @@
 <file path=word/document.xml><?xml version="1.0" encoding="utf-8"?>
 <w:document xmlns:wpc="http://schemas.microsoft.com/office/word/2010/wordprocessingCanvas" xmlns:cx="http://schemas.microsoft.com/office/drawing/2014/chartex" xmlns:cx1="http://schemas.microsoft.com/office/drawing/2015/9/8/chartex" xmlns:cx2="http://schemas.microsoft.com/office/drawing/2015/10/21/chartex" xmlns:cx3="http://schemas.microsoft.com/office/drawing/2016/5/9/chartex" xmlns:cx4="http://schemas.microsoft.com/office/drawing/2016/5/10/chartex" xmlns:cx5="http://schemas.microsoft.com/office/drawing/2016/5/11/chartex" xmlns:cx6="http://schemas.microsoft.com/office/drawing/2016/5/12/chartex" xmlns:cx7="http://schemas.microsoft.com/office/drawing/2016/5/13/chartex" xmlns:cx8="http://schemas.microsoft.com/office/drawing/2016/5/14/chartex" xmlns:mc="http://schemas.openxmlformats.org/markup-compatibility/2006" xmlns:aink="http://schemas.microsoft.com/office/drawing/2016/ink" xmlns:am3d="http://schemas.microsoft.com/office/drawing/2017/model3d" xmlns:o="urn:schemas-microsoft-com:office:office" xmlns:r="http://schemas.openxmlformats.org/officeDocument/2006/relationships" xmlns:m="http://schemas.openxmlformats.org/officeDocument/2006/math" xmlns:v="urn:schemas-microsoft-com:vml" xmlns:wp14="http://schemas.microsoft.com/office/word/2010/wordprocessingDrawing" xmlns:wp="http://schemas.openxmlformats.org/drawingml/2006/wordprocessingDrawing" xmlns:w10="urn:schemas-microsoft-com:office:word" xmlns:w="http://schemas.openxmlformats.org/wordprocessingml/2006/main" xmlns:w14="http://schemas.microsoft.com/office/word/2010/wordml" xmlns:w15="http://schemas.microsoft.com/office/word/2012/wordml" xmlns:w16cex="http://schemas.microsoft.com/office/word/2018/wordml/cex" xmlns:w16cid="http://schemas.microsoft.com/office/word/2016/wordml/cid" xmlns:w16="http://schemas.microsoft.com/office/word/2018/wordml" xmlns:w16se="http://schemas.microsoft.com/office/word/2015/wordml/symex" xmlns:wpg="http://schemas.microsoft.com/office/word/2010/wordprocessingGroup" xmlns:wpi="http://schemas.microsoft.com/office/word/2010/wordprocessingInk" xmlns:wne="http://schemas.microsoft.com/office/word/2006/wordml" xmlns:wps="http://schemas.microsoft.com/office/word/2010/wordprocessingShape" mc:Ignorable="w14 w15 w16se w16cid w16 w16cex wp14">
   <w:body>
+    <w:p>
+      <w:pPr>
+        <w:spacing w:before="0" w:line="240" w:lineRule="auto"/>
+        <w:jc w:val="center"/>
+        <w:rPr>
+          <w:b/>
+          <w:bCs/>
+          <w:sz w:val="32"/>
+          <w:szCs w:val="32"/>
+          <w:u w:val="single"/>
+        </w:rPr>
+      </w:pPr>
+      <w:r>
+        <w:rPr>
+          <w:b/>
+          <w:bCs/>
+          <w:color w:val="FF0000"/>
+          <w:sz w:val="32"/>
+          <w:szCs w:val="32"/>
+          <w:highlight w:val="green"/>
+          <w:u w:val="single"/>
+        </w:rPr>
+        <w:t xml:space="preserve">(No additional corrections </w:t>
+      </w:r>
+      <w:proofErr w:type="spellStart"/>
+      <w:r>
+        <w:rPr>
+          <w:b/>
+          <w:bCs/>
+          <w:color w:val="FF0000"/>
+          <w:sz w:val="32"/>
+          <w:szCs w:val="32"/>
+          <w:highlight w:val="green"/>
+          <w:u w:val="single"/>
+        </w:rPr>
+        <w:t>upto</w:t>
+      </w:r>
+      <w:proofErr w:type="spellEnd"/>
+      <w:r>
+        <w:rPr>
+          <w:b/>
+          <w:bCs/>
+          <w:color w:val="FF0000"/>
+          <w:sz w:val="32"/>
+          <w:szCs w:val="32"/>
+          <w:highlight w:val="green"/>
+          <w:u w:val="single"/>
+        </w:rPr>
+        <w:t xml:space="preserve"> June 30, 202</w:t>
+      </w:r>
+      <w:r>
+        <w:rPr>
+          <w:b/>
+          <w:bCs/>
+          <w:color w:val="FF0000"/>
+          <w:sz w:val="32"/>
+          <w:szCs w:val="32"/>
+          <w:highlight w:val="green"/>
+          <w:u w:val="single"/>
+        </w:rPr>
+        <w:t>1</w:t>
+      </w:r>
+      <w:r>
+        <w:rPr>
+          <w:b/>
+          <w:bCs/>
+          <w:color w:val="FF0000"/>
+          <w:sz w:val="32"/>
+          <w:szCs w:val="32"/>
+          <w:highlight w:val="green"/>
+          <w:u w:val="single"/>
+        </w:rPr>
+        <w:t>)</w:t>
+      </w:r>
+    </w:p>
     <w:p>
       <w:pPr>
         <w:spacing w:before="0" w:line="240" w:lineRule="auto"/>
@@ -148,7 +223,33 @@
           <w:highlight w:val="yellow"/>
           <w:u w:val="single"/>
         </w:rPr>
-        <w:t>(No additional corrections afer June 30, 2020)</w:t>
+        <w:t xml:space="preserve">(No additional corrections </w:t>
+      </w:r>
+      <w:proofErr w:type="spellStart"/>
+      <w:r>
+        <w:rPr>
+          <w:b/>
+          <w:bCs/>
+          <w:color w:val="FF0000"/>
+          <w:sz w:val="32"/>
+          <w:szCs w:val="32"/>
+          <w:highlight w:val="yellow"/>
+          <w:u w:val="single"/>
+        </w:rPr>
+        <w:t>afer</w:t>
+      </w:r>
+      <w:proofErr w:type="spellEnd"/>
+      <w:r>
+        <w:rPr>
+          <w:b/>
+          <w:bCs/>
+          <w:color w:val="FF0000"/>
+          <w:sz w:val="32"/>
+          <w:szCs w:val="32"/>
+          <w:highlight w:val="yellow"/>
+          <w:u w:val="single"/>
+        </w:rPr>
+        <w:t xml:space="preserve"> June 30, 2020)</w:t>
       </w:r>
     </w:p>
     <w:p>
@@ -358,8 +459,19 @@
                 <w:sz w:val="28"/>
                 <w:szCs w:val="28"/>
               </w:rPr>
-              <w:t>TS 1.7.1.4 – Vaakyam</w:t>
-            </w:r>
+              <w:t xml:space="preserve">TS 1.7.1.4 – </w:t>
+            </w:r>
+            <w:proofErr w:type="spellStart"/>
+            <w:r>
+              <w:rPr>
+                <w:rFonts w:cs="Arial"/>
+                <w:b/>
+                <w:sz w:val="28"/>
+                <w:szCs w:val="28"/>
+              </w:rPr>
+              <w:t>Vaakyam</w:t>
+            </w:r>
+            <w:proofErr w:type="spellEnd"/>
           </w:p>
           <w:p>
             <w:pPr>
@@ -554,6 +666,7 @@
                 <w:szCs w:val="40"/>
               </w:rPr>
             </w:pPr>
+            <w:proofErr w:type="spellStart"/>
             <w:r>
               <w:rPr>
                 <w:rFonts w:ascii="BRH Devanagari Extra" w:hAnsi="BRH Devanagari Extra" w:cs="BRH Devanagari Extra"/>
@@ -562,6 +675,7 @@
               </w:rPr>
               <w:t>xÉÉ</w:t>
             </w:r>
+            <w:proofErr w:type="spellEnd"/>
             <w:r>
               <w:rPr>
                 <w:rFonts w:ascii="BRH Malayalam Extra" w:hAnsi="BRH Malayalam Extra" w:cs="BRH Devanagari Extra"/>
@@ -570,13 +684,23 @@
               </w:rPr>
               <w:t>–</w:t>
             </w:r>
+            <w:proofErr w:type="spellStart"/>
             <w:r>
               <w:rPr>
                 <w:rFonts w:ascii="BRH Devanagari Extra" w:hAnsi="BRH Devanagari Extra" w:cs="BRH Devanagari Extra"/>
                 <w:sz w:val="40"/>
                 <w:szCs w:val="40"/>
               </w:rPr>
-              <w:t xml:space="preserve">ÍqÉ </w:t>
+              <w:t>ÍqÉ</w:t>
+            </w:r>
+            <w:proofErr w:type="spellEnd"/>
+            <w:r>
+              <w:rPr>
+                <w:rFonts w:ascii="BRH Devanagari Extra" w:hAnsi="BRH Devanagari Extra" w:cs="BRH Devanagari Extra"/>
+                <w:sz w:val="40"/>
+                <w:szCs w:val="40"/>
+              </w:rPr>
+              <w:t xml:space="preserve"> </w:t>
             </w:r>
             <w:r>
               <w:rPr>
@@ -2054,8 +2178,19 @@
                 <w:sz w:val="28"/>
                 <w:szCs w:val="28"/>
               </w:rPr>
-              <w:t>TS 1.7.3.4 – Vaakyam</w:t>
-            </w:r>
+              <w:t xml:space="preserve">TS 1.7.3.4 – </w:t>
+            </w:r>
+            <w:proofErr w:type="spellStart"/>
+            <w:r>
+              <w:rPr>
+                <w:rFonts w:cs="Arial"/>
+                <w:b/>
+                <w:sz w:val="28"/>
+                <w:szCs w:val="28"/>
+              </w:rPr>
+              <w:t>Vaakyam</w:t>
+            </w:r>
+            <w:proofErr w:type="spellEnd"/>
           </w:p>
           <w:p>
             <w:pPr>
@@ -2653,6 +2788,7 @@
                 <w:sz w:val="28"/>
                 <w:szCs w:val="28"/>
               </w:rPr>
+              <w:lastRenderedPageBreak/>
               <w:t xml:space="preserve">TS 1.7.5.2 – </w:t>
             </w:r>
           </w:p>
@@ -2867,7 +3003,6 @@
                 <w:cs/>
                 <w:lang w:bidi="ta-IN"/>
               </w:rPr>
-              <w:lastRenderedPageBreak/>
               <w:t>யவ</w:t>
             </w:r>
             <w:r>
@@ -2927,7 +3062,6 @@
                 <w:cs/>
                 <w:lang w:bidi="ta-IN"/>
               </w:rPr>
-              <w:lastRenderedPageBreak/>
               <w:t xml:space="preserve">வை </w:t>
             </w:r>
             <w:r>
@@ -4053,8 +4187,19 @@
                 <w:sz w:val="28"/>
                 <w:szCs w:val="28"/>
               </w:rPr>
-              <w:t>TS 1.7.1.4 – Vaakyam</w:t>
-            </w:r>
+              <w:t xml:space="preserve">TS 1.7.1.4 – </w:t>
+            </w:r>
+            <w:proofErr w:type="spellStart"/>
+            <w:r>
+              <w:rPr>
+                <w:rFonts w:cs="Arial"/>
+                <w:b/>
+                <w:sz w:val="28"/>
+                <w:szCs w:val="28"/>
+              </w:rPr>
+              <w:t>Vaakyam</w:t>
+            </w:r>
+            <w:proofErr w:type="spellEnd"/>
           </w:p>
           <w:p>
             <w:pPr>
@@ -4407,8 +4552,19 @@
                 <w:sz w:val="28"/>
                 <w:szCs w:val="28"/>
               </w:rPr>
-              <w:t>TS 1.7.4.1 – Vaakyam</w:t>
-            </w:r>
+              <w:t xml:space="preserve">TS 1.7.4.1 – </w:t>
+            </w:r>
+            <w:proofErr w:type="spellStart"/>
+            <w:r>
+              <w:rPr>
+                <w:rFonts w:cs="Arial"/>
+                <w:b/>
+                <w:sz w:val="28"/>
+                <w:szCs w:val="28"/>
+              </w:rPr>
+              <w:t>Vaakyam</w:t>
+            </w:r>
+            <w:proofErr w:type="spellEnd"/>
           </w:p>
           <w:p>
             <w:pPr>
@@ -4786,8 +4942,19 @@
                 <w:sz w:val="28"/>
                 <w:szCs w:val="28"/>
               </w:rPr>
-              <w:t>TS 1.7.5 3– Vaakyam</w:t>
-            </w:r>
+              <w:t xml:space="preserve">TS 1.7.5 3– </w:t>
+            </w:r>
+            <w:proofErr w:type="spellStart"/>
+            <w:r>
+              <w:rPr>
+                <w:rFonts w:cs="Arial"/>
+                <w:b/>
+                <w:sz w:val="28"/>
+                <w:szCs w:val="28"/>
+              </w:rPr>
+              <w:t>Vaakyam</w:t>
+            </w:r>
+            <w:proofErr w:type="spellEnd"/>
           </w:p>
           <w:p>
             <w:pPr>
@@ -5261,8 +5428,19 @@
                 <w:sz w:val="28"/>
                 <w:szCs w:val="28"/>
               </w:rPr>
-              <w:t>TS 1.7.8.4 – Vaakyam</w:t>
-            </w:r>
+              <w:t xml:space="preserve">TS 1.7.8.4 – </w:t>
+            </w:r>
+            <w:proofErr w:type="spellStart"/>
+            <w:r>
+              <w:rPr>
+                <w:rFonts w:cs="Arial"/>
+                <w:b/>
+                <w:sz w:val="28"/>
+                <w:szCs w:val="28"/>
+              </w:rPr>
+              <w:t>Vaakyam</w:t>
+            </w:r>
+            <w:proofErr w:type="spellEnd"/>
           </w:p>
           <w:p>
             <w:pPr>
@@ -5758,8 +5936,19 @@
                 <w:sz w:val="28"/>
                 <w:szCs w:val="28"/>
               </w:rPr>
-              <w:t>TS 1.7.13.1 – Vaakyam</w:t>
-            </w:r>
+              <w:t xml:space="preserve">TS 1.7.13.1 – </w:t>
+            </w:r>
+            <w:proofErr w:type="spellStart"/>
+            <w:r>
+              <w:rPr>
+                <w:rFonts w:cs="Arial"/>
+                <w:b/>
+                <w:sz w:val="28"/>
+                <w:szCs w:val="28"/>
+              </w:rPr>
+              <w:t>Vaakyam</w:t>
+            </w:r>
+            <w:proofErr w:type="spellEnd"/>
           </w:p>
           <w:p>
             <w:pPr>
@@ -6345,7 +6534,23 @@
                 <w:sz w:val="32"/>
                 <w:szCs w:val="32"/>
               </w:rPr>
-              <w:t>1.7.1.3 Panchati 3</w:t>
+              <w:t xml:space="preserve">1.7.1.3 </w:t>
+            </w:r>
+            <w:proofErr w:type="spellStart"/>
+            <w:r>
+              <w:rPr>
+                <w:sz w:val="32"/>
+                <w:szCs w:val="32"/>
+              </w:rPr>
+              <w:t>Panchati</w:t>
+            </w:r>
+            <w:proofErr w:type="spellEnd"/>
+            <w:r>
+              <w:rPr>
+                <w:sz w:val="32"/>
+                <w:szCs w:val="32"/>
+              </w:rPr>
+              <w:t xml:space="preserve"> 3</w:t>
             </w:r>
           </w:p>
           <w:p>
@@ -6685,7 +6890,23 @@
                 <w:sz w:val="32"/>
                 <w:szCs w:val="32"/>
               </w:rPr>
-              <w:t>1.7.4.1 Panchati 15</w:t>
+              <w:t xml:space="preserve">1.7.4.1 </w:t>
+            </w:r>
+            <w:proofErr w:type="spellStart"/>
+            <w:r>
+              <w:rPr>
+                <w:sz w:val="32"/>
+                <w:szCs w:val="32"/>
+              </w:rPr>
+              <w:t>Panchati</w:t>
+            </w:r>
+            <w:proofErr w:type="spellEnd"/>
+            <w:r>
+              <w:rPr>
+                <w:sz w:val="32"/>
+                <w:szCs w:val="32"/>
+              </w:rPr>
+              <w:t xml:space="preserve"> 15</w:t>
             </w:r>
           </w:p>
           <w:p>
@@ -7039,7 +7260,23 @@
                 <w:sz w:val="32"/>
                 <w:szCs w:val="32"/>
               </w:rPr>
-              <w:t>1.7.4.3 Panchati 17</w:t>
+              <w:t xml:space="preserve">1.7.4.3 </w:t>
+            </w:r>
+            <w:proofErr w:type="spellStart"/>
+            <w:r>
+              <w:rPr>
+                <w:sz w:val="32"/>
+                <w:szCs w:val="32"/>
+              </w:rPr>
+              <w:t>Panchati</w:t>
+            </w:r>
+            <w:proofErr w:type="spellEnd"/>
+            <w:r>
+              <w:rPr>
+                <w:sz w:val="32"/>
+                <w:szCs w:val="32"/>
+              </w:rPr>
+              <w:t xml:space="preserve"> 17</w:t>
             </w:r>
           </w:p>
           <w:p>
@@ -7050,6 +7287,7 @@
                 <w:szCs w:val="32"/>
               </w:rPr>
             </w:pPr>
+            <w:proofErr w:type="spellStart"/>
             <w:r>
               <w:rPr>
                 <w:sz w:val="32"/>
@@ -7057,6 +7295,7 @@
               </w:rPr>
               <w:t>Vaakyam</w:t>
             </w:r>
+            <w:proofErr w:type="spellEnd"/>
           </w:p>
         </w:tc>
         <w:tc>
@@ -7432,7 +7671,23 @@
                 <w:sz w:val="32"/>
                 <w:szCs w:val="32"/>
               </w:rPr>
-              <w:t>1.7.4.3 Panchati 17</w:t>
+              <w:t xml:space="preserve">1.7.4.3 </w:t>
+            </w:r>
+            <w:proofErr w:type="spellStart"/>
+            <w:r>
+              <w:rPr>
+                <w:sz w:val="32"/>
+                <w:szCs w:val="32"/>
+              </w:rPr>
+              <w:t>Panchati</w:t>
+            </w:r>
+            <w:proofErr w:type="spellEnd"/>
+            <w:r>
+              <w:rPr>
+                <w:sz w:val="32"/>
+                <w:szCs w:val="32"/>
+              </w:rPr>
+              <w:t xml:space="preserve"> 17</w:t>
             </w:r>
           </w:p>
           <w:p>
@@ -7775,7 +8030,23 @@
                 <w:sz w:val="32"/>
                 <w:szCs w:val="32"/>
               </w:rPr>
-              <w:t>1.7.4.4. Panchati 18</w:t>
+              <w:t xml:space="preserve">1.7.4.4. </w:t>
+            </w:r>
+            <w:proofErr w:type="spellStart"/>
+            <w:r>
+              <w:rPr>
+                <w:sz w:val="32"/>
+                <w:szCs w:val="32"/>
+              </w:rPr>
+              <w:t>Panchati</w:t>
+            </w:r>
+            <w:proofErr w:type="spellEnd"/>
+            <w:r>
+              <w:rPr>
+                <w:sz w:val="32"/>
+                <w:szCs w:val="32"/>
+              </w:rPr>
+              <w:t xml:space="preserve"> 18</w:t>
             </w:r>
           </w:p>
           <w:p>
@@ -7786,6 +8057,7 @@
                 <w:szCs w:val="32"/>
               </w:rPr>
             </w:pPr>
+            <w:proofErr w:type="spellStart"/>
             <w:r>
               <w:rPr>
                 <w:sz w:val="32"/>
@@ -7793,6 +8065,7 @@
               </w:rPr>
               <w:t>Vaakyam</w:t>
             </w:r>
+            <w:proofErr w:type="spellEnd"/>
           </w:p>
         </w:tc>
         <w:tc>
@@ -8089,7 +8362,23 @@
                 <w:sz w:val="32"/>
                 <w:szCs w:val="32"/>
               </w:rPr>
-              <w:t>1.7.4.5 Panchati 19</w:t>
+              <w:t xml:space="preserve">1.7.4.5 </w:t>
+            </w:r>
+            <w:proofErr w:type="spellStart"/>
+            <w:r>
+              <w:rPr>
+                <w:sz w:val="32"/>
+                <w:szCs w:val="32"/>
+              </w:rPr>
+              <w:t>Panchati</w:t>
+            </w:r>
+            <w:proofErr w:type="spellEnd"/>
+            <w:r>
+              <w:rPr>
+                <w:sz w:val="32"/>
+                <w:szCs w:val="32"/>
+              </w:rPr>
+              <w:t xml:space="preserve"> 19</w:t>
             </w:r>
           </w:p>
           <w:p>
@@ -8100,6 +8389,7 @@
                 <w:szCs w:val="32"/>
               </w:rPr>
             </w:pPr>
+            <w:proofErr w:type="spellStart"/>
             <w:r>
               <w:rPr>
                 <w:sz w:val="32"/>
@@ -8107,6 +8397,7 @@
               </w:rPr>
               <w:t>Vaakyam</w:t>
             </w:r>
+            <w:proofErr w:type="spellEnd"/>
           </w:p>
         </w:tc>
         <w:tc>
@@ -8484,7 +8775,23 @@
                 <w:szCs w:val="32"/>
               </w:rPr>
               <w:lastRenderedPageBreak/>
-              <w:t>1.7.4.5 Panchati 19</w:t>
+              <w:t xml:space="preserve">1.7.4.5 </w:t>
+            </w:r>
+            <w:proofErr w:type="spellStart"/>
+            <w:r>
+              <w:rPr>
+                <w:sz w:val="32"/>
+                <w:szCs w:val="32"/>
+              </w:rPr>
+              <w:t>Panchati</w:t>
+            </w:r>
+            <w:proofErr w:type="spellEnd"/>
+            <w:r>
+              <w:rPr>
+                <w:sz w:val="32"/>
+                <w:szCs w:val="32"/>
+              </w:rPr>
+              <w:t xml:space="preserve"> 19</w:t>
             </w:r>
           </w:p>
           <w:p>
@@ -8495,6 +8802,7 @@
                 <w:szCs w:val="32"/>
               </w:rPr>
             </w:pPr>
+            <w:proofErr w:type="spellStart"/>
             <w:r>
               <w:rPr>
                 <w:sz w:val="32"/>
@@ -8502,6 +8810,7 @@
               </w:rPr>
               <w:t>Vaakyam</w:t>
             </w:r>
+            <w:proofErr w:type="spellEnd"/>
           </w:p>
         </w:tc>
         <w:tc>
@@ -8950,7 +9259,23 @@
                 <w:sz w:val="32"/>
                 <w:szCs w:val="32"/>
               </w:rPr>
-              <w:t>1.7.5.2 Panchati 22</w:t>
+              <w:t xml:space="preserve">1.7.5.2 </w:t>
+            </w:r>
+            <w:proofErr w:type="spellStart"/>
+            <w:r>
+              <w:rPr>
+                <w:sz w:val="32"/>
+                <w:szCs w:val="32"/>
+              </w:rPr>
+              <w:t>Panchati</w:t>
+            </w:r>
+            <w:proofErr w:type="spellEnd"/>
+            <w:r>
+              <w:rPr>
+                <w:sz w:val="32"/>
+                <w:szCs w:val="32"/>
+              </w:rPr>
+              <w:t xml:space="preserve"> 22</w:t>
             </w:r>
           </w:p>
           <w:p>
@@ -9283,12 +9608,21 @@
               </w:rPr>
               <w:t xml:space="preserve">1.7.5.4 </w:t>
             </w:r>
-            <w:r>
-              <w:rPr>
-                <w:sz w:val="32"/>
-                <w:szCs w:val="32"/>
-              </w:rPr>
-              <w:t>Panchati 24</w:t>
+            <w:proofErr w:type="spellStart"/>
+            <w:r>
+              <w:rPr>
+                <w:sz w:val="32"/>
+                <w:szCs w:val="32"/>
+              </w:rPr>
+              <w:t>Panchati</w:t>
+            </w:r>
+            <w:proofErr w:type="spellEnd"/>
+            <w:r>
+              <w:rPr>
+                <w:sz w:val="32"/>
+                <w:szCs w:val="32"/>
+              </w:rPr>
+              <w:t xml:space="preserve"> 24</w:t>
             </w:r>
           </w:p>
           <w:p>
@@ -9667,7 +10001,23 @@
                 <w:sz w:val="32"/>
                 <w:szCs w:val="32"/>
               </w:rPr>
-              <w:t>1.7.6.5 Panchati 29</w:t>
+              <w:t xml:space="preserve">1.7.6.5 </w:t>
+            </w:r>
+            <w:proofErr w:type="spellStart"/>
+            <w:r>
+              <w:rPr>
+                <w:sz w:val="32"/>
+                <w:szCs w:val="32"/>
+              </w:rPr>
+              <w:t>Panchati</w:t>
+            </w:r>
+            <w:proofErr w:type="spellEnd"/>
+            <w:r>
+              <w:rPr>
+                <w:sz w:val="32"/>
+                <w:szCs w:val="32"/>
+              </w:rPr>
+              <w:t xml:space="preserve"> 29</w:t>
             </w:r>
           </w:p>
           <w:p>
@@ -9999,8 +10349,33 @@
                 <w:sz w:val="32"/>
                 <w:szCs w:val="32"/>
               </w:rPr>
-              <w:t>1.7.10.2 Panchati 41 Vaakyam</w:t>
-            </w:r>
+              <w:t xml:space="preserve">1.7.10.2 </w:t>
+            </w:r>
+            <w:proofErr w:type="spellStart"/>
+            <w:r>
+              <w:rPr>
+                <w:sz w:val="32"/>
+                <w:szCs w:val="32"/>
+              </w:rPr>
+              <w:t>Panchati</w:t>
+            </w:r>
+            <w:proofErr w:type="spellEnd"/>
+            <w:r>
+              <w:rPr>
+                <w:sz w:val="32"/>
+                <w:szCs w:val="32"/>
+              </w:rPr>
+              <w:t xml:space="preserve"> 41 </w:t>
+            </w:r>
+            <w:proofErr w:type="spellStart"/>
+            <w:r>
+              <w:rPr>
+                <w:sz w:val="32"/>
+                <w:szCs w:val="32"/>
+              </w:rPr>
+              <w:t>Vaakyam</w:t>
+            </w:r>
+            <w:proofErr w:type="spellEnd"/>
           </w:p>
         </w:tc>
         <w:tc>
@@ -10511,8 +10886,33 @@
                 <w:sz w:val="32"/>
                 <w:szCs w:val="32"/>
               </w:rPr>
-              <w:t>1.7.10.3 Panchati 42 Vaakyam</w:t>
-            </w:r>
+              <w:t xml:space="preserve">1.7.10.3 </w:t>
+            </w:r>
+            <w:proofErr w:type="spellStart"/>
+            <w:r>
+              <w:rPr>
+                <w:sz w:val="32"/>
+                <w:szCs w:val="32"/>
+              </w:rPr>
+              <w:t>Panchati</w:t>
+            </w:r>
+            <w:proofErr w:type="spellEnd"/>
+            <w:r>
+              <w:rPr>
+                <w:sz w:val="32"/>
+                <w:szCs w:val="32"/>
+              </w:rPr>
+              <w:t xml:space="preserve"> 42 </w:t>
+            </w:r>
+            <w:proofErr w:type="spellStart"/>
+            <w:r>
+              <w:rPr>
+                <w:sz w:val="32"/>
+                <w:szCs w:val="32"/>
+              </w:rPr>
+              <w:t>Vaakyam</w:t>
+            </w:r>
+            <w:proofErr w:type="spellEnd"/>
           </w:p>
         </w:tc>
         <w:tc>
@@ -10945,8 +11345,33 @@
                 <w:sz w:val="32"/>
                 <w:szCs w:val="32"/>
               </w:rPr>
-              <w:t>1.7.11.2 Panchati 44 Vaakyam</w:t>
-            </w:r>
+              <w:t xml:space="preserve">1.7.11.2 </w:t>
+            </w:r>
+            <w:proofErr w:type="spellStart"/>
+            <w:r>
+              <w:rPr>
+                <w:sz w:val="32"/>
+                <w:szCs w:val="32"/>
+              </w:rPr>
+              <w:t>Panchati</w:t>
+            </w:r>
+            <w:proofErr w:type="spellEnd"/>
+            <w:r>
+              <w:rPr>
+                <w:sz w:val="32"/>
+                <w:szCs w:val="32"/>
+              </w:rPr>
+              <w:t xml:space="preserve"> 44 </w:t>
+            </w:r>
+            <w:proofErr w:type="spellStart"/>
+            <w:r>
+              <w:rPr>
+                <w:sz w:val="32"/>
+                <w:szCs w:val="32"/>
+              </w:rPr>
+              <w:t>Vaakyam</w:t>
+            </w:r>
+            <w:proofErr w:type="spellEnd"/>
           </w:p>
         </w:tc>
         <w:tc>
@@ -11228,15 +11653,40 @@
                 <w:sz w:val="32"/>
                 <w:szCs w:val="32"/>
               </w:rPr>
-              <w:t>1.7.12.1 Panchati 45</w:t>
-            </w:r>
-            <w:r>
-              <w:rPr>
-                <w:sz w:val="32"/>
-                <w:szCs w:val="32"/>
-              </w:rPr>
-              <w:t xml:space="preserve"> Vaakyam</w:t>
-            </w:r>
+              <w:t xml:space="preserve">1.7.12.1 </w:t>
+            </w:r>
+            <w:proofErr w:type="spellStart"/>
+            <w:r>
+              <w:rPr>
+                <w:sz w:val="32"/>
+                <w:szCs w:val="32"/>
+              </w:rPr>
+              <w:t>Panchati</w:t>
+            </w:r>
+            <w:proofErr w:type="spellEnd"/>
+            <w:r>
+              <w:rPr>
+                <w:sz w:val="32"/>
+                <w:szCs w:val="32"/>
+              </w:rPr>
+              <w:t xml:space="preserve"> 45</w:t>
+            </w:r>
+            <w:r>
+              <w:rPr>
+                <w:sz w:val="32"/>
+                <w:szCs w:val="32"/>
+              </w:rPr>
+              <w:t xml:space="preserve"> </w:t>
+            </w:r>
+            <w:proofErr w:type="spellStart"/>
+            <w:r>
+              <w:rPr>
+                <w:sz w:val="32"/>
+                <w:szCs w:val="32"/>
+              </w:rPr>
+              <w:t>Vaakyam</w:t>
+            </w:r>
+            <w:proofErr w:type="spellEnd"/>
           </w:p>
         </w:tc>
         <w:tc>
@@ -11716,7 +12166,23 @@
                 <w:szCs w:val="32"/>
               </w:rPr>
               <w:lastRenderedPageBreak/>
-              <w:t>1.7.12.1 Panchati 45 Padam</w:t>
+              <w:t xml:space="preserve">1.7.12.1 </w:t>
+            </w:r>
+            <w:proofErr w:type="spellStart"/>
+            <w:r>
+              <w:rPr>
+                <w:sz w:val="32"/>
+                <w:szCs w:val="32"/>
+              </w:rPr>
+              <w:t>Panchati</w:t>
+            </w:r>
+            <w:proofErr w:type="spellEnd"/>
+            <w:r>
+              <w:rPr>
+                <w:sz w:val="32"/>
+                <w:szCs w:val="32"/>
+              </w:rPr>
+              <w:t xml:space="preserve"> 45 Padam</w:t>
             </w:r>
           </w:p>
         </w:tc>
@@ -12303,8 +12769,33 @@
                 <w:sz w:val="32"/>
                 <w:szCs w:val="32"/>
               </w:rPr>
-              <w:t>1.7.13.1 Panchati 47 Vaakyam</w:t>
-            </w:r>
+              <w:t xml:space="preserve">1.7.13.1 </w:t>
+            </w:r>
+            <w:proofErr w:type="spellStart"/>
+            <w:r>
+              <w:rPr>
+                <w:sz w:val="32"/>
+                <w:szCs w:val="32"/>
+              </w:rPr>
+              <w:t>Panchati</w:t>
+            </w:r>
+            <w:proofErr w:type="spellEnd"/>
+            <w:r>
+              <w:rPr>
+                <w:sz w:val="32"/>
+                <w:szCs w:val="32"/>
+              </w:rPr>
+              <w:t xml:space="preserve"> 47 </w:t>
+            </w:r>
+            <w:proofErr w:type="spellStart"/>
+            <w:r>
+              <w:rPr>
+                <w:sz w:val="32"/>
+                <w:szCs w:val="32"/>
+              </w:rPr>
+              <w:t>Vaakyam</w:t>
+            </w:r>
+            <w:proofErr w:type="spellEnd"/>
           </w:p>
         </w:tc>
         <w:tc>
@@ -12666,7 +13157,23 @@
                 <w:sz w:val="32"/>
                 <w:szCs w:val="32"/>
               </w:rPr>
-              <w:t>1.7.13.1 Panchati 47 Padam</w:t>
+              <w:t xml:space="preserve">1.7.13.1 </w:t>
+            </w:r>
+            <w:proofErr w:type="spellStart"/>
+            <w:r>
+              <w:rPr>
+                <w:sz w:val="32"/>
+                <w:szCs w:val="32"/>
+              </w:rPr>
+              <w:t>Panchati</w:t>
+            </w:r>
+            <w:proofErr w:type="spellEnd"/>
+            <w:r>
+              <w:rPr>
+                <w:sz w:val="32"/>
+                <w:szCs w:val="32"/>
+              </w:rPr>
+              <w:t xml:space="preserve"> 47 Padam</w:t>
             </w:r>
           </w:p>
         </w:tc>
@@ -12678,7 +13185,7 @@
             <w:pPr>
               <w:spacing w:line="264" w:lineRule="auto"/>
               <w:rPr>
-                <w:rFonts w:ascii="Latha" w:hAnsi="Latha" w:cs="Latha" w:hint="cs"/>
+                <w:rFonts w:ascii="Latha" w:hAnsi="Latha" w:cs="Latha"/>
                 <w:sz w:val="28"/>
                 <w:szCs w:val="28"/>
                 <w:lang w:bidi="ta-IN"/>
@@ -12881,7 +13388,7 @@
             <w:pPr>
               <w:spacing w:line="264" w:lineRule="auto"/>
               <w:rPr>
-                <w:rFonts w:ascii="Latha" w:hAnsi="Latha" w:cs="Latha" w:hint="cs"/>
+                <w:rFonts w:ascii="Latha" w:hAnsi="Latha" w:cs="Latha"/>
                 <w:sz w:val="28"/>
                 <w:szCs w:val="28"/>
                 <w:lang w:bidi="ta-IN"/>
@@ -13084,7 +13591,23 @@
                 <w:sz w:val="32"/>
                 <w:szCs w:val="32"/>
               </w:rPr>
-              <w:t>1.7.13.2 Panchati 48 Padam</w:t>
+              <w:t xml:space="preserve">1.7.13.2 </w:t>
+            </w:r>
+            <w:proofErr w:type="spellStart"/>
+            <w:r>
+              <w:rPr>
+                <w:sz w:val="32"/>
+                <w:szCs w:val="32"/>
+              </w:rPr>
+              <w:t>Panchati</w:t>
+            </w:r>
+            <w:proofErr w:type="spellEnd"/>
+            <w:r>
+              <w:rPr>
+                <w:sz w:val="32"/>
+                <w:szCs w:val="32"/>
+              </w:rPr>
+              <w:t xml:space="preserve"> 48 Padam</w:t>
             </w:r>
           </w:p>
         </w:tc>
@@ -14533,7 +15056,6 @@
             <w:pPr>
               <w:spacing w:before="0" w:line="240" w:lineRule="auto"/>
               <w:rPr>
-                <w:rFonts w:hint="cs"/>
                 <w:sz w:val="28"/>
                 <w:szCs w:val="28"/>
               </w:rPr>
@@ -14715,7 +15237,7 @@
             <w:pPr>
               <w:spacing w:before="0" w:line="240" w:lineRule="auto"/>
               <w:rPr>
-                <w:rFonts w:ascii="Latha" w:hAnsi="Latha" w:cs="Latha" w:hint="cs"/>
+                <w:rFonts w:ascii="Latha" w:hAnsi="Latha" w:cs="Latha"/>
                 <w:sz w:val="28"/>
                 <w:szCs w:val="28"/>
                 <w:highlight w:val="yellow"/>
@@ -14733,7 +15255,7 @@
             <w:pPr>
               <w:spacing w:before="0" w:line="240" w:lineRule="auto"/>
               <w:rPr>
-                <w:rFonts w:ascii="Latha" w:hAnsi="Latha" w:cs="Latha" w:hint="cs"/>
+                <w:rFonts w:ascii="Latha" w:hAnsi="Latha" w:cs="Latha"/>
                 <w:sz w:val="28"/>
                 <w:szCs w:val="28"/>
                 <w:highlight w:val="yellow"/>
@@ -15603,7 +16125,6 @@
     <w:uiPriority w:val="99"/>
     <w:semiHidden/>
     <w:unhideWhenUsed/>
-    <w:qFormat/>
     <w:tblPr>
       <w:tblInd w:w="0" w:type="dxa"/>
       <w:tblCellMar>

</xml_diff>

<commit_message>
nmv 07 12 2022
</commit_message>
<xml_diff>
--- a/TS-Padam/TS-1.7/TS 1.7 Tamil Pada Paatam Corrections.docx
+++ b/TS-Padam/TS-1.7/TS 1.7 Tamil Pada Paatam Corrections.docx
@@ -2,6 +2,1433 @@
 <file path=word/document.xml><?xml version="1.0" encoding="utf-8"?>
 <w:document xmlns:wpc="http://schemas.microsoft.com/office/word/2010/wordprocessingCanvas" xmlns:cx="http://schemas.microsoft.com/office/drawing/2014/chartex" xmlns:cx1="http://schemas.microsoft.com/office/drawing/2015/9/8/chartex" xmlns:cx2="http://schemas.microsoft.com/office/drawing/2015/10/21/chartex" xmlns:cx3="http://schemas.microsoft.com/office/drawing/2016/5/9/chartex" xmlns:cx4="http://schemas.microsoft.com/office/drawing/2016/5/10/chartex" xmlns:cx5="http://schemas.microsoft.com/office/drawing/2016/5/11/chartex" xmlns:cx6="http://schemas.microsoft.com/office/drawing/2016/5/12/chartex" xmlns:cx7="http://schemas.microsoft.com/office/drawing/2016/5/13/chartex" xmlns:cx8="http://schemas.microsoft.com/office/drawing/2016/5/14/chartex" xmlns:mc="http://schemas.openxmlformats.org/markup-compatibility/2006" xmlns:aink="http://schemas.microsoft.com/office/drawing/2016/ink" xmlns:am3d="http://schemas.microsoft.com/office/drawing/2017/model3d" xmlns:o="urn:schemas-microsoft-com:office:office" xmlns:oel="http://schemas.microsoft.com/office/2019/extlst" xmlns:r="http://schemas.openxmlformats.org/officeDocument/2006/relationships" xmlns:m="http://schemas.openxmlformats.org/officeDocument/2006/math" xmlns:v="urn:schemas-microsoft-com:vml" xmlns:wp14="http://schemas.microsoft.com/office/word/2010/wordprocessingDrawing" xmlns:wp="http://schemas.openxmlformats.org/drawingml/2006/wordprocessingDrawing" xmlns:w10="urn:schemas-microsoft-com:office:word" xmlns:w="http://schemas.openxmlformats.org/wordprocessingml/2006/main" xmlns:w14="http://schemas.microsoft.com/office/word/2010/wordml" xmlns:w15="http://schemas.microsoft.com/office/word/2012/wordml" xmlns:w16cex="http://schemas.microsoft.com/office/word/2018/wordml/cex" xmlns:w16cid="http://schemas.microsoft.com/office/word/2016/wordml/cid" xmlns:w16="http://schemas.microsoft.com/office/word/2018/wordml" xmlns:w16sdtdh="http://schemas.microsoft.com/office/word/2020/wordml/sdtdatahash" xmlns:w16se="http://schemas.microsoft.com/office/word/2015/wordml/symex" xmlns:wpg="http://schemas.microsoft.com/office/word/2010/wordprocessingGroup" xmlns:wpi="http://schemas.microsoft.com/office/word/2010/wordprocessingInk" xmlns:wne="http://schemas.microsoft.com/office/word/2006/wordml" xmlns:wps="http://schemas.microsoft.com/office/word/2010/wordprocessingShape" mc:Ignorable="w14 w15 w16se w16cid w16 w16cex w16sdtdh wp14">
   <w:body>
+    <w:p>
+      <w:pPr>
+        <w:jc w:val="center"/>
+        <w:rPr>
+          <w:b/>
+          <w:bCs/>
+          <w:sz w:val="32"/>
+          <w:szCs w:val="32"/>
+          <w:u w:val="single"/>
+        </w:rPr>
+      </w:pPr>
+      <w:r>
+        <w:rPr>
+          <w:b/>
+          <w:bCs/>
+          <w:sz w:val="32"/>
+          <w:szCs w:val="32"/>
+          <w:u w:val="single"/>
+        </w:rPr>
+        <w:t>TS Pada Paatam – TS 1.</w:t>
+      </w:r>
+      <w:r>
+        <w:rPr>
+          <w:b/>
+          <w:bCs/>
+          <w:sz w:val="32"/>
+          <w:szCs w:val="32"/>
+          <w:u w:val="single"/>
+        </w:rPr>
+        <w:t>7</w:t>
+      </w:r>
+      <w:r>
+        <w:rPr>
+          <w:b/>
+          <w:bCs/>
+          <w:sz w:val="32"/>
+          <w:szCs w:val="32"/>
+          <w:u w:val="single"/>
+        </w:rPr>
+        <w:t xml:space="preserve"> </w:t>
+      </w:r>
+      <w:r>
+        <w:rPr>
+          <w:b/>
+          <w:bCs/>
+          <w:sz w:val="32"/>
+          <w:szCs w:val="32"/>
+          <w:u w:val="single"/>
+        </w:rPr>
+        <w:t xml:space="preserve">Tamil </w:t>
+      </w:r>
+      <w:r>
+        <w:rPr>
+          <w:b/>
+          <w:bCs/>
+          <w:sz w:val="32"/>
+          <w:szCs w:val="32"/>
+          <w:u w:val="single"/>
+        </w:rPr>
+        <w:t>Corrections –</w:t>
+      </w:r>
+      <w:r>
+        <w:rPr>
+          <w:b/>
+          <w:bCs/>
+          <w:sz w:val="32"/>
+          <w:szCs w:val="32"/>
+          <w:u w:val="single"/>
+        </w:rPr>
+        <w:t xml:space="preserve"> </w:t>
+      </w:r>
+      <w:r>
+        <w:rPr>
+          <w:b/>
+          <w:bCs/>
+          <w:sz w:val="32"/>
+          <w:szCs w:val="32"/>
+          <w:u w:val="single"/>
+        </w:rPr>
+        <w:t xml:space="preserve">Observed </w:t>
+      </w:r>
+      <w:proofErr w:type="gramStart"/>
+      <w:r>
+        <w:rPr>
+          <w:b/>
+          <w:bCs/>
+          <w:sz w:val="32"/>
+          <w:szCs w:val="32"/>
+          <w:u w:val="single"/>
+        </w:rPr>
+        <w:t xml:space="preserve">till </w:t>
+      </w:r>
+      <w:r>
+        <w:rPr>
+          <w:b/>
+          <w:bCs/>
+          <w:sz w:val="32"/>
+          <w:szCs w:val="32"/>
+          <w:highlight w:val="red"/>
+          <w:u w:val="single"/>
+        </w:rPr>
+        <w:t>????</w:t>
+      </w:r>
+      <w:proofErr w:type="gramEnd"/>
+    </w:p>
+    <w:p>
+      <w:pPr>
+        <w:spacing w:before="0" w:line="240" w:lineRule="auto"/>
+        <w:jc w:val="center"/>
+        <w:rPr>
+          <w:bCs/>
+          <w:sz w:val="32"/>
+          <w:szCs w:val="32"/>
+        </w:rPr>
+      </w:pPr>
+      <w:r>
+        <w:rPr>
+          <w:bCs/>
+          <w:sz w:val="32"/>
+          <w:szCs w:val="32"/>
+        </w:rPr>
+        <w:t>(</w:t>
+      </w:r>
+      <w:proofErr w:type="gramStart"/>
+      <w:r>
+        <w:rPr>
+          <w:bCs/>
+          <w:sz w:val="32"/>
+          <w:szCs w:val="32"/>
+        </w:rPr>
+        <w:t>ignore</w:t>
+      </w:r>
+      <w:proofErr w:type="gramEnd"/>
+      <w:r>
+        <w:rPr>
+          <w:bCs/>
+          <w:sz w:val="32"/>
+          <w:szCs w:val="32"/>
+        </w:rPr>
+        <w:t xml:space="preserve"> those which are already incorporated in your book’s version and date)</w:t>
+      </w:r>
+    </w:p>
+    <w:tbl>
+      <w:tblPr>
+        <w:tblW w:w="14176" w:type="dxa"/>
+        <w:tblInd w:w="-714" w:type="dxa"/>
+        <w:tblBorders>
+          <w:top w:val="single" w:sz="4" w:space="0" w:color="000000"/>
+          <w:left w:val="single" w:sz="4" w:space="0" w:color="000000"/>
+          <w:bottom w:val="single" w:sz="4" w:space="0" w:color="000000"/>
+          <w:right w:val="single" w:sz="4" w:space="0" w:color="000000"/>
+          <w:insideH w:val="single" w:sz="4" w:space="0" w:color="000000"/>
+          <w:insideV w:val="single" w:sz="4" w:space="0" w:color="000000"/>
+        </w:tblBorders>
+        <w:tblLook w:val="04A0" w:firstRow="1" w:lastRow="0" w:firstColumn="1" w:lastColumn="0" w:noHBand="0" w:noVBand="1"/>
+      </w:tblPr>
+      <w:tblGrid>
+        <w:gridCol w:w="3261"/>
+        <w:gridCol w:w="5528"/>
+        <w:gridCol w:w="5387"/>
+      </w:tblGrid>
+      <w:tr>
+        <w:tc>
+          <w:tcPr>
+            <w:tcW w:w="3261" w:type="dxa"/>
+          </w:tcPr>
+          <w:p>
+            <w:pPr>
+              <w:spacing w:before="0" w:line="240" w:lineRule="auto"/>
+              <w:jc w:val="center"/>
+              <w:rPr>
+                <w:sz w:val="32"/>
+                <w:szCs w:val="32"/>
+              </w:rPr>
+            </w:pPr>
+            <w:r>
+              <w:rPr>
+                <w:sz w:val="32"/>
+                <w:szCs w:val="32"/>
+              </w:rPr>
+              <w:t>Section, Paragraph</w:t>
+            </w:r>
+          </w:p>
+          <w:p>
+            <w:pPr>
+              <w:spacing w:before="0" w:line="240" w:lineRule="auto"/>
+              <w:jc w:val="center"/>
+              <w:rPr>
+                <w:sz w:val="32"/>
+                <w:szCs w:val="32"/>
+              </w:rPr>
+            </w:pPr>
+            <w:r>
+              <w:rPr>
+                <w:sz w:val="32"/>
+                <w:szCs w:val="32"/>
+              </w:rPr>
+              <w:t>Reference</w:t>
+            </w:r>
+          </w:p>
+        </w:tc>
+        <w:tc>
+          <w:tcPr>
+            <w:tcW w:w="5528" w:type="dxa"/>
+          </w:tcPr>
+          <w:p>
+            <w:pPr>
+              <w:spacing w:before="0" w:line="240" w:lineRule="auto"/>
+              <w:jc w:val="center"/>
+              <w:rPr>
+                <w:sz w:val="32"/>
+                <w:szCs w:val="32"/>
+              </w:rPr>
+            </w:pPr>
+            <w:r>
+              <w:rPr>
+                <w:sz w:val="32"/>
+                <w:szCs w:val="32"/>
+              </w:rPr>
+              <w:t>As Printed</w:t>
+            </w:r>
+          </w:p>
+        </w:tc>
+        <w:tc>
+          <w:tcPr>
+            <w:tcW w:w="5387" w:type="dxa"/>
+          </w:tcPr>
+          <w:p>
+            <w:pPr>
+              <w:spacing w:before="0" w:line="240" w:lineRule="auto"/>
+              <w:ind w:left="-183" w:right="-18"/>
+              <w:jc w:val="center"/>
+              <w:rPr>
+                <w:sz w:val="32"/>
+                <w:szCs w:val="32"/>
+              </w:rPr>
+            </w:pPr>
+            <w:r>
+              <w:rPr>
+                <w:sz w:val="32"/>
+                <w:szCs w:val="32"/>
+              </w:rPr>
+              <w:t>To be read as or corrected as</w:t>
+            </w:r>
+          </w:p>
+        </w:tc>
+      </w:tr>
+      <w:tr>
+        <w:trPr>
+          <w:trHeight w:val="1587"/>
+        </w:trPr>
+        <w:tc>
+          <w:tcPr>
+            <w:tcW w:w="3261" w:type="dxa"/>
+            <w:tcBorders>
+              <w:top w:val="single" w:sz="4" w:space="0" w:color="000000"/>
+              <w:left w:val="single" w:sz="4" w:space="0" w:color="000000"/>
+              <w:bottom w:val="single" w:sz="4" w:space="0" w:color="auto"/>
+              <w:right w:val="single" w:sz="4" w:space="0" w:color="000000"/>
+            </w:tcBorders>
+            <w:shd w:val="clear" w:color="auto" w:fill="auto"/>
+          </w:tcPr>
+          <w:p>
+            <w:pPr>
+              <w:widowControl w:val="0"/>
+              <w:autoSpaceDE w:val="0"/>
+              <w:autoSpaceDN w:val="0"/>
+              <w:adjustRightInd w:val="0"/>
+              <w:spacing w:before="0" w:line="240" w:lineRule="auto"/>
+              <w:rPr>
+                <w:rFonts w:cs="Arial"/>
+                <w:b/>
+                <w:bCs/>
+                <w:sz w:val="28"/>
+                <w:szCs w:val="28"/>
+              </w:rPr>
+            </w:pPr>
+            <w:r>
+              <w:rPr>
+                <w:rFonts w:cs="Arial"/>
+                <w:b/>
+                <w:bCs/>
+                <w:sz w:val="28"/>
+                <w:szCs w:val="28"/>
+              </w:rPr>
+              <w:t>TS 1.7.</w:t>
+            </w:r>
+            <w:r>
+              <w:rPr>
+                <w:rFonts w:cs="Arial"/>
+                <w:b/>
+                <w:bCs/>
+                <w:sz w:val="28"/>
+                <w:szCs w:val="28"/>
+              </w:rPr>
+              <w:t>5.4</w:t>
+            </w:r>
+            <w:r>
+              <w:rPr>
+                <w:rFonts w:cs="Arial"/>
+                <w:b/>
+                <w:bCs/>
+                <w:sz w:val="28"/>
+                <w:szCs w:val="28"/>
+              </w:rPr>
+              <w:t xml:space="preserve"> – Padam</w:t>
+            </w:r>
+          </w:p>
+          <w:p>
+            <w:pPr>
+              <w:widowControl w:val="0"/>
+              <w:autoSpaceDE w:val="0"/>
+              <w:autoSpaceDN w:val="0"/>
+              <w:adjustRightInd w:val="0"/>
+              <w:spacing w:before="0" w:line="240" w:lineRule="auto"/>
+              <w:rPr>
+                <w:rFonts w:cs="Arial"/>
+                <w:b/>
+                <w:bCs/>
+                <w:sz w:val="28"/>
+                <w:szCs w:val="28"/>
+              </w:rPr>
+            </w:pPr>
+            <w:r>
+              <w:rPr>
+                <w:rFonts w:cs="Arial"/>
+                <w:b/>
+                <w:bCs/>
+                <w:sz w:val="28"/>
+                <w:szCs w:val="28"/>
+              </w:rPr>
+              <w:t xml:space="preserve">Padam No. </w:t>
+            </w:r>
+            <w:r>
+              <w:rPr>
+                <w:rFonts w:cs="Arial"/>
+                <w:b/>
+                <w:bCs/>
+                <w:sz w:val="28"/>
+                <w:szCs w:val="28"/>
+              </w:rPr>
+              <w:t>49</w:t>
+            </w:r>
+          </w:p>
+          <w:p>
+            <w:pPr>
+              <w:spacing w:before="0" w:line="240" w:lineRule="auto"/>
+              <w:ind w:left="29"/>
+              <w:rPr>
+                <w:rFonts w:cs="Arial"/>
+                <w:color w:val="000000"/>
+                <w:sz w:val="32"/>
+                <w:szCs w:val="32"/>
+              </w:rPr>
+            </w:pPr>
+            <w:r>
+              <w:rPr>
+                <w:b/>
+                <w:sz w:val="28"/>
+                <w:szCs w:val="28"/>
+              </w:rPr>
+              <w:t xml:space="preserve">Panchaati No. - </w:t>
+            </w:r>
+            <w:r>
+              <w:rPr>
+                <w:b/>
+                <w:sz w:val="28"/>
+                <w:szCs w:val="28"/>
+              </w:rPr>
+              <w:t>24</w:t>
+            </w:r>
+          </w:p>
+        </w:tc>
+        <w:tc>
+          <w:tcPr>
+            <w:tcW w:w="5528" w:type="dxa"/>
+            <w:tcBorders>
+              <w:top w:val="single" w:sz="4" w:space="0" w:color="000000"/>
+              <w:left w:val="single" w:sz="4" w:space="0" w:color="000000"/>
+              <w:bottom w:val="single" w:sz="4" w:space="0" w:color="auto"/>
+              <w:right w:val="single" w:sz="4" w:space="0" w:color="000000"/>
+            </w:tcBorders>
+            <w:shd w:val="clear" w:color="auto" w:fill="auto"/>
+          </w:tcPr>
+          <w:p>
+            <w:pPr>
+              <w:widowControl w:val="0"/>
+              <w:autoSpaceDE w:val="0"/>
+              <w:autoSpaceDN w:val="0"/>
+              <w:adjustRightInd w:val="0"/>
+              <w:spacing w:before="0" w:line="240" w:lineRule="auto"/>
+              <w:ind w:right="-138"/>
+              <w:rPr>
+                <w:rFonts w:ascii="Latha" w:hAnsi="Latha" w:cs="Latha"/>
+                <w:sz w:val="28"/>
+                <w:szCs w:val="28"/>
+              </w:rPr>
+            </w:pPr>
+            <w:r>
+              <w:rPr>
+                <w:rFonts w:ascii="Latha" w:hAnsi="Latha" w:cs="Latha"/>
+                <w:sz w:val="28"/>
+                <w:szCs w:val="28"/>
+                <w:cs/>
+                <w:lang w:bidi="ta-IN"/>
+              </w:rPr>
+              <w:t>த்</w:t>
+            </w:r>
+            <w:r>
+              <w:rPr>
+                <w:rFonts w:ascii="Latha" w:hAnsi="Latha" w:cs="Latha"/>
+                <w:b/>
+                <w:bCs/>
+                <w:position w:val="-12"/>
+                <w:sz w:val="28"/>
+                <w:szCs w:val="28"/>
+                <w:cs/>
+                <w:lang w:bidi="ta-IN"/>
+              </w:rPr>
+              <w:t>3</w:t>
+            </w:r>
+            <w:r>
+              <w:rPr>
+                <w:rFonts w:ascii="Latha" w:hAnsi="Latha" w:cs="Latha"/>
+                <w:sz w:val="28"/>
+                <w:szCs w:val="28"/>
+                <w:cs/>
+                <w:lang w:bidi="ta-IN"/>
+              </w:rPr>
+              <w:t>யௌ</w:t>
+            </w:r>
+            <w:r>
+              <w:rPr>
+                <w:rFonts w:ascii="Latha" w:hAnsi="Latha" w:cs="Latha"/>
+                <w:b/>
+                <w:bCs/>
+                <w:sz w:val="32"/>
+                <w:szCs w:val="32"/>
+                <w:cs/>
+                <w:lang w:bidi="ta-IN"/>
+              </w:rPr>
+              <w:t>:</w:t>
+            </w:r>
+            <w:r>
+              <w:rPr>
+                <w:rFonts w:ascii="Latha" w:hAnsi="Latha" w:cs="Latha"/>
+                <w:sz w:val="28"/>
+                <w:szCs w:val="28"/>
+                <w:cs/>
+                <w:lang w:bidi="ta-IN"/>
+              </w:rPr>
+              <w:t xml:space="preserve"> </w:t>
+            </w:r>
+            <w:r>
+              <w:rPr>
+                <w:rFonts w:ascii="Latha" w:hAnsi="Latha" w:cs="Latha"/>
+                <w:sz w:val="28"/>
+                <w:szCs w:val="28"/>
+              </w:rPr>
+              <w:t xml:space="preserve">| </w:t>
+            </w:r>
+          </w:p>
+          <w:p>
+            <w:pPr>
+              <w:widowControl w:val="0"/>
+              <w:autoSpaceDE w:val="0"/>
+              <w:autoSpaceDN w:val="0"/>
+              <w:adjustRightInd w:val="0"/>
+              <w:spacing w:before="0" w:line="240" w:lineRule="auto"/>
+              <w:ind w:right="-138"/>
+              <w:rPr>
+                <w:rFonts w:ascii="BRH Malayalam Extra" w:hAnsi="BRH Malayalam Extra" w:cs="BRH Malayalam Extra"/>
+                <w:color w:val="000000"/>
+                <w:sz w:val="40"/>
+                <w:szCs w:val="40"/>
+                <w:lang w:val="en-IN" w:eastAsia="en-IN"/>
+              </w:rPr>
+            </w:pPr>
+            <w:r>
+              <w:rPr>
+                <w:rFonts w:ascii="Latha" w:hAnsi="Latha" w:cs="Latha"/>
+                <w:sz w:val="28"/>
+                <w:szCs w:val="28"/>
+                <w:cs/>
+                <w:lang w:bidi="ta-IN"/>
+              </w:rPr>
+              <w:t>ஆனு</w:t>
+            </w:r>
+            <w:r>
+              <w:rPr>
+                <w:rFonts w:ascii="BRH Tamil Tab Extra" w:hAnsi="BRH Tamil Tab Extra" w:cs="Latha"/>
+                <w:b/>
+                <w:sz w:val="36"/>
+                <w:szCs w:val="28"/>
+              </w:rPr>
+              <w:t>†</w:t>
+            </w:r>
+            <w:r>
+              <w:rPr>
+                <w:rFonts w:ascii="Latha" w:hAnsi="Latha" w:cs="Latha"/>
+                <w:sz w:val="28"/>
+                <w:szCs w:val="28"/>
+                <w:cs/>
+                <w:lang w:bidi="ta-IN"/>
+              </w:rPr>
+              <w:t>ஷ்டுபீ</w:t>
+            </w:r>
+            <w:r>
+              <w:rPr>
+                <w:rFonts w:ascii="BRH Tamil Tab Extra" w:hAnsi="BRH Tamil Tab Extra" w:cs="Latha"/>
+                <w:b/>
+                <w:sz w:val="36"/>
+                <w:szCs w:val="28"/>
+              </w:rPr>
+              <w:t>…</w:t>
+            </w:r>
+            <w:r>
+              <w:rPr>
+                <w:rFonts w:ascii="Latha" w:hAnsi="Latha" w:cs="Latha"/>
+                <w:b/>
+                <w:bCs/>
+                <w:position w:val="-12"/>
+                <w:sz w:val="28"/>
+                <w:szCs w:val="28"/>
+                <w:cs/>
+                <w:lang w:bidi="ta-IN"/>
+              </w:rPr>
+              <w:t>4</w:t>
+            </w:r>
+            <w:r>
+              <w:rPr>
+                <w:rFonts w:ascii="Latha" w:hAnsi="Latha" w:cs="Latha"/>
+                <w:sz w:val="28"/>
+                <w:szCs w:val="28"/>
+                <w:cs/>
+                <w:lang w:bidi="ta-IN"/>
+              </w:rPr>
+              <w:t>ரித்யானு</w:t>
+            </w:r>
+            <w:r>
+              <w:rPr>
+                <w:rFonts w:ascii="BRH Tamil Tab Extra" w:hAnsi="BRH Tamil Tab Extra" w:cs="Latha"/>
+                <w:b/>
+                <w:sz w:val="36"/>
+                <w:szCs w:val="28"/>
+              </w:rPr>
+              <w:t>†</w:t>
+            </w:r>
+            <w:r>
+              <w:rPr>
+                <w:rFonts w:ascii="Latha" w:hAnsi="Latha" w:cs="Latha"/>
+                <w:sz w:val="28"/>
+                <w:szCs w:val="28"/>
+              </w:rPr>
+              <w:t xml:space="preserve">-- </w:t>
+            </w:r>
+            <w:r>
+              <w:rPr>
+                <w:rFonts w:ascii="Latha" w:hAnsi="Latha" w:cs="Latha"/>
+                <w:sz w:val="28"/>
+                <w:szCs w:val="28"/>
+                <w:cs/>
+                <w:lang w:bidi="ta-IN"/>
+              </w:rPr>
+              <w:t>ஸ்</w:t>
+            </w:r>
+            <w:r>
+              <w:rPr>
+                <w:rFonts w:ascii="Latha" w:hAnsi="Latha" w:cs="Latha"/>
+                <w:sz w:val="28"/>
+                <w:szCs w:val="28"/>
+                <w:highlight w:val="yellow"/>
+                <w:cs/>
+                <w:lang w:bidi="ta-IN"/>
+              </w:rPr>
+              <w:t>து</w:t>
+            </w:r>
+            <w:r>
+              <w:rPr>
+                <w:rFonts w:ascii="BRH Tamil Tab Extra" w:hAnsi="BRH Tamil Tab Extra" w:cs="Latha"/>
+                <w:b/>
+                <w:sz w:val="36"/>
+                <w:szCs w:val="28"/>
+                <w:highlight w:val="yellow"/>
+              </w:rPr>
+              <w:t>…</w:t>
+            </w:r>
+            <w:r>
+              <w:rPr>
+                <w:rFonts w:ascii="Latha" w:hAnsi="Latha" w:cs="Latha"/>
+                <w:b/>
+                <w:bCs/>
+                <w:position w:val="-12"/>
+                <w:sz w:val="28"/>
+                <w:szCs w:val="28"/>
+                <w:highlight w:val="yellow"/>
+                <w:cs/>
+                <w:lang w:bidi="ta-IN"/>
+              </w:rPr>
+              <w:t>2</w:t>
+            </w:r>
+            <w:r>
+              <w:rPr>
+                <w:rFonts w:ascii="Latha" w:hAnsi="Latha" w:cs="Latha"/>
+                <w:sz w:val="28"/>
+                <w:szCs w:val="28"/>
+                <w:cs/>
+                <w:lang w:bidi="ta-IN"/>
+              </w:rPr>
+              <w:t>பீ</w:t>
+            </w:r>
+            <w:r>
+              <w:rPr>
+                <w:rFonts w:ascii="BRH Tamil Tab Extra" w:hAnsi="BRH Tamil Tab Extra" w:cs="Latha"/>
+                <w:b/>
+                <w:sz w:val="36"/>
+                <w:szCs w:val="28"/>
+              </w:rPr>
+              <w:t>…</w:t>
+            </w:r>
+            <w:r>
+              <w:rPr>
+                <w:rFonts w:ascii="Latha" w:hAnsi="Latha" w:cs="Latha"/>
+                <w:b/>
+                <w:bCs/>
+                <w:position w:val="-12"/>
+                <w:sz w:val="28"/>
+                <w:szCs w:val="28"/>
+                <w:cs/>
+                <w:lang w:bidi="ta-IN"/>
+              </w:rPr>
+              <w:t>4</w:t>
+            </w:r>
+            <w:r>
+              <w:rPr>
+                <w:rFonts w:ascii="Latha" w:hAnsi="Latha" w:cs="Latha"/>
+                <w:b/>
+                <w:bCs/>
+                <w:sz w:val="32"/>
+                <w:szCs w:val="32"/>
+                <w:cs/>
+                <w:lang w:bidi="ta-IN"/>
+              </w:rPr>
+              <w:t>:</w:t>
+            </w:r>
+            <w:r>
+              <w:rPr>
+                <w:rFonts w:ascii="Latha" w:hAnsi="Latha" w:cs="Latha"/>
+                <w:sz w:val="28"/>
+                <w:szCs w:val="28"/>
+                <w:cs/>
+                <w:lang w:bidi="ta-IN"/>
+              </w:rPr>
+              <w:t xml:space="preserve"> </w:t>
+            </w:r>
+            <w:r>
+              <w:rPr>
+                <w:rFonts w:ascii="Latha" w:hAnsi="Latha" w:cs="Latha"/>
+                <w:sz w:val="28"/>
+                <w:szCs w:val="28"/>
+              </w:rPr>
+              <w:t>|</w:t>
+            </w:r>
+          </w:p>
+        </w:tc>
+        <w:tc>
+          <w:tcPr>
+            <w:tcW w:w="5387" w:type="dxa"/>
+            <w:tcBorders>
+              <w:top w:val="single" w:sz="4" w:space="0" w:color="000000"/>
+              <w:left w:val="single" w:sz="4" w:space="0" w:color="000000"/>
+              <w:bottom w:val="single" w:sz="4" w:space="0" w:color="auto"/>
+              <w:right w:val="single" w:sz="4" w:space="0" w:color="000000"/>
+            </w:tcBorders>
+            <w:shd w:val="clear" w:color="auto" w:fill="auto"/>
+          </w:tcPr>
+          <w:p>
+            <w:pPr>
+              <w:widowControl w:val="0"/>
+              <w:autoSpaceDE w:val="0"/>
+              <w:autoSpaceDN w:val="0"/>
+              <w:adjustRightInd w:val="0"/>
+              <w:spacing w:before="0" w:line="240" w:lineRule="auto"/>
+              <w:rPr>
+                <w:rFonts w:ascii="Latha" w:hAnsi="Latha" w:cs="Latha"/>
+                <w:sz w:val="28"/>
+                <w:szCs w:val="28"/>
+              </w:rPr>
+            </w:pPr>
+            <w:r>
+              <w:rPr>
+                <w:rFonts w:ascii="Latha" w:hAnsi="Latha" w:cs="Latha"/>
+                <w:sz w:val="28"/>
+                <w:szCs w:val="28"/>
+                <w:cs/>
+                <w:lang w:bidi="ta-IN"/>
+              </w:rPr>
+              <w:t>த்</w:t>
+            </w:r>
+            <w:r>
+              <w:rPr>
+                <w:rFonts w:ascii="Latha" w:hAnsi="Latha" w:cs="Latha"/>
+                <w:b/>
+                <w:bCs/>
+                <w:position w:val="-12"/>
+                <w:sz w:val="28"/>
+                <w:szCs w:val="28"/>
+                <w:cs/>
+                <w:lang w:bidi="ta-IN"/>
+              </w:rPr>
+              <w:t>3</w:t>
+            </w:r>
+            <w:r>
+              <w:rPr>
+                <w:rFonts w:ascii="Latha" w:hAnsi="Latha" w:cs="Latha"/>
+                <w:sz w:val="28"/>
+                <w:szCs w:val="28"/>
+                <w:cs/>
+                <w:lang w:bidi="ta-IN"/>
+              </w:rPr>
+              <w:t>யௌ</w:t>
+            </w:r>
+            <w:r>
+              <w:rPr>
+                <w:rFonts w:ascii="Latha" w:hAnsi="Latha" w:cs="Latha"/>
+                <w:b/>
+                <w:bCs/>
+                <w:sz w:val="32"/>
+                <w:szCs w:val="32"/>
+                <w:cs/>
+                <w:lang w:bidi="ta-IN"/>
+              </w:rPr>
+              <w:t>:</w:t>
+            </w:r>
+            <w:r>
+              <w:rPr>
+                <w:rFonts w:ascii="Latha" w:hAnsi="Latha" w:cs="Latha"/>
+                <w:sz w:val="28"/>
+                <w:szCs w:val="28"/>
+                <w:cs/>
+                <w:lang w:bidi="ta-IN"/>
+              </w:rPr>
+              <w:t xml:space="preserve"> </w:t>
+            </w:r>
+            <w:r>
+              <w:rPr>
+                <w:rFonts w:ascii="Latha" w:hAnsi="Latha" w:cs="Latha"/>
+                <w:sz w:val="28"/>
+                <w:szCs w:val="28"/>
+              </w:rPr>
+              <w:t xml:space="preserve">| </w:t>
+            </w:r>
+          </w:p>
+          <w:p>
+            <w:pPr>
+              <w:widowControl w:val="0"/>
+              <w:autoSpaceDE w:val="0"/>
+              <w:autoSpaceDN w:val="0"/>
+              <w:adjustRightInd w:val="0"/>
+              <w:spacing w:before="0" w:line="240" w:lineRule="auto"/>
+              <w:rPr>
+                <w:rFonts w:ascii="BRH Malayalam Extra" w:hAnsi="BRH Malayalam Extra" w:cs="BRH Malayalam Extra"/>
+                <w:color w:val="000000"/>
+                <w:sz w:val="40"/>
+                <w:szCs w:val="40"/>
+                <w:lang w:val="en-IN" w:eastAsia="en-IN"/>
+              </w:rPr>
+            </w:pPr>
+            <w:r>
+              <w:rPr>
+                <w:rFonts w:ascii="Latha" w:hAnsi="Latha" w:cs="Latha"/>
+                <w:sz w:val="28"/>
+                <w:szCs w:val="28"/>
+                <w:cs/>
+                <w:lang w:bidi="ta-IN"/>
+              </w:rPr>
+              <w:t>ஆனு</w:t>
+            </w:r>
+            <w:r>
+              <w:rPr>
+                <w:rFonts w:ascii="BRH Tamil Tab Extra" w:hAnsi="BRH Tamil Tab Extra" w:cs="Latha"/>
+                <w:b/>
+                <w:sz w:val="36"/>
+                <w:szCs w:val="28"/>
+              </w:rPr>
+              <w:t>†</w:t>
+            </w:r>
+            <w:r>
+              <w:rPr>
+                <w:rFonts w:ascii="Latha" w:hAnsi="Latha" w:cs="Latha"/>
+                <w:sz w:val="28"/>
+                <w:szCs w:val="28"/>
+                <w:cs/>
+                <w:lang w:bidi="ta-IN"/>
+              </w:rPr>
+              <w:t>ஷ்டுபீ</w:t>
+            </w:r>
+            <w:r>
+              <w:rPr>
+                <w:rFonts w:ascii="BRH Tamil Tab Extra" w:hAnsi="BRH Tamil Tab Extra" w:cs="Latha"/>
+                <w:b/>
+                <w:sz w:val="36"/>
+                <w:szCs w:val="28"/>
+              </w:rPr>
+              <w:t>…</w:t>
+            </w:r>
+            <w:r>
+              <w:rPr>
+                <w:rFonts w:ascii="Latha" w:hAnsi="Latha" w:cs="Latha"/>
+                <w:b/>
+                <w:bCs/>
+                <w:position w:val="-12"/>
+                <w:sz w:val="28"/>
+                <w:szCs w:val="28"/>
+                <w:cs/>
+                <w:lang w:bidi="ta-IN"/>
+              </w:rPr>
+              <w:t>4</w:t>
+            </w:r>
+            <w:r>
+              <w:rPr>
+                <w:rFonts w:ascii="Latha" w:hAnsi="Latha" w:cs="Latha"/>
+                <w:sz w:val="28"/>
+                <w:szCs w:val="28"/>
+                <w:cs/>
+                <w:lang w:bidi="ta-IN"/>
+              </w:rPr>
+              <w:t>ரித்யானு</w:t>
+            </w:r>
+            <w:r>
+              <w:rPr>
+                <w:rFonts w:ascii="BRH Tamil Tab Extra" w:hAnsi="BRH Tamil Tab Extra" w:cs="Latha"/>
+                <w:b/>
+                <w:sz w:val="36"/>
+                <w:szCs w:val="28"/>
+              </w:rPr>
+              <w:t>†</w:t>
+            </w:r>
+            <w:r>
+              <w:rPr>
+                <w:rFonts w:ascii="Latha" w:hAnsi="Latha" w:cs="Latha"/>
+                <w:sz w:val="28"/>
+                <w:szCs w:val="28"/>
+              </w:rPr>
+              <w:t xml:space="preserve">-- </w:t>
+            </w:r>
+            <w:r>
+              <w:rPr>
+                <w:rFonts w:ascii="Latha" w:hAnsi="Latha" w:cs="Latha"/>
+                <w:sz w:val="28"/>
+                <w:szCs w:val="28"/>
+                <w:cs/>
+                <w:lang w:bidi="ta-IN"/>
+              </w:rPr>
+              <w:t>ஸ்</w:t>
+            </w:r>
+            <w:r>
+              <w:rPr>
+                <w:rFonts w:ascii="Latha" w:hAnsi="Latha" w:cs="Latha"/>
+                <w:sz w:val="28"/>
+                <w:szCs w:val="28"/>
+                <w:highlight w:val="green"/>
+                <w:cs/>
+                <w:lang w:bidi="ta-IN"/>
+              </w:rPr>
+              <w:t>து</w:t>
+            </w:r>
+            <w:r>
+              <w:rPr>
+                <w:rFonts w:ascii="BRH Tamil Tab Extra" w:hAnsi="BRH Tamil Tab Extra" w:cs="Latha"/>
+                <w:b/>
+                <w:sz w:val="36"/>
+                <w:szCs w:val="28"/>
+              </w:rPr>
+              <w:t>…</w:t>
+            </w:r>
+            <w:r>
+              <w:rPr>
+                <w:rFonts w:ascii="Latha" w:hAnsi="Latha" w:cs="Latha"/>
+                <w:sz w:val="28"/>
+                <w:szCs w:val="28"/>
+                <w:cs/>
+                <w:lang w:bidi="ta-IN"/>
+              </w:rPr>
+              <w:t>பீ</w:t>
+            </w:r>
+            <w:r>
+              <w:rPr>
+                <w:rFonts w:ascii="BRH Tamil Tab Extra" w:hAnsi="BRH Tamil Tab Extra" w:cs="Latha"/>
+                <w:b/>
+                <w:sz w:val="36"/>
+                <w:szCs w:val="28"/>
+              </w:rPr>
+              <w:t>…</w:t>
+            </w:r>
+            <w:r>
+              <w:rPr>
+                <w:rFonts w:ascii="Latha" w:hAnsi="Latha" w:cs="Latha"/>
+                <w:b/>
+                <w:bCs/>
+                <w:position w:val="-12"/>
+                <w:sz w:val="28"/>
+                <w:szCs w:val="28"/>
+                <w:cs/>
+                <w:lang w:bidi="ta-IN"/>
+              </w:rPr>
+              <w:t>4</w:t>
+            </w:r>
+            <w:r>
+              <w:rPr>
+                <w:rFonts w:ascii="Latha" w:hAnsi="Latha" w:cs="Latha"/>
+                <w:b/>
+                <w:bCs/>
+                <w:sz w:val="32"/>
+                <w:szCs w:val="32"/>
+                <w:cs/>
+                <w:lang w:bidi="ta-IN"/>
+              </w:rPr>
+              <w:t>:</w:t>
+            </w:r>
+            <w:r>
+              <w:rPr>
+                <w:rFonts w:ascii="Latha" w:hAnsi="Latha" w:cs="Latha"/>
+                <w:sz w:val="28"/>
+                <w:szCs w:val="28"/>
+                <w:cs/>
+                <w:lang w:bidi="ta-IN"/>
+              </w:rPr>
+              <w:t xml:space="preserve"> </w:t>
+            </w:r>
+            <w:r>
+              <w:rPr>
+                <w:rFonts w:ascii="Latha" w:hAnsi="Latha" w:cs="Latha"/>
+                <w:sz w:val="28"/>
+                <w:szCs w:val="28"/>
+              </w:rPr>
+              <w:t>|</w:t>
+            </w:r>
+          </w:p>
+        </w:tc>
+      </w:tr>
+      <w:tr>
+        <w:trPr>
+          <w:trHeight w:val="930"/>
+        </w:trPr>
+        <w:tc>
+          <w:tcPr>
+            <w:tcW w:w="3261" w:type="dxa"/>
+            <w:tcBorders>
+              <w:top w:val="single" w:sz="4" w:space="0" w:color="000000"/>
+              <w:left w:val="single" w:sz="4" w:space="0" w:color="000000"/>
+              <w:bottom w:val="single" w:sz="4" w:space="0" w:color="auto"/>
+              <w:right w:val="single" w:sz="4" w:space="0" w:color="000000"/>
+            </w:tcBorders>
+            <w:shd w:val="clear" w:color="auto" w:fill="auto"/>
+          </w:tcPr>
+          <w:p>
+            <w:pPr>
+              <w:widowControl w:val="0"/>
+              <w:autoSpaceDE w:val="0"/>
+              <w:autoSpaceDN w:val="0"/>
+              <w:adjustRightInd w:val="0"/>
+              <w:spacing w:before="0" w:line="240" w:lineRule="auto"/>
+              <w:rPr>
+                <w:rFonts w:cs="Arial"/>
+                <w:b/>
+                <w:bCs/>
+                <w:sz w:val="28"/>
+                <w:szCs w:val="28"/>
+              </w:rPr>
+            </w:pPr>
+            <w:r>
+              <w:rPr>
+                <w:rFonts w:cs="Arial"/>
+                <w:b/>
+                <w:bCs/>
+                <w:sz w:val="28"/>
+                <w:szCs w:val="28"/>
+              </w:rPr>
+              <w:t>TS 1.7.</w:t>
+            </w:r>
+            <w:r>
+              <w:rPr>
+                <w:rFonts w:cs="Arial"/>
+                <w:b/>
+                <w:bCs/>
+                <w:sz w:val="28"/>
+                <w:szCs w:val="28"/>
+              </w:rPr>
+              <w:t>8.2</w:t>
+            </w:r>
+            <w:r>
+              <w:rPr>
+                <w:rFonts w:cs="Arial"/>
+                <w:b/>
+                <w:bCs/>
+                <w:sz w:val="28"/>
+                <w:szCs w:val="28"/>
+              </w:rPr>
+              <w:t xml:space="preserve"> – Padam</w:t>
+            </w:r>
+          </w:p>
+          <w:p>
+            <w:pPr>
+              <w:widowControl w:val="0"/>
+              <w:autoSpaceDE w:val="0"/>
+              <w:autoSpaceDN w:val="0"/>
+              <w:adjustRightInd w:val="0"/>
+              <w:spacing w:before="0" w:line="240" w:lineRule="auto"/>
+              <w:rPr>
+                <w:rFonts w:cs="Arial"/>
+                <w:b/>
+                <w:bCs/>
+                <w:sz w:val="28"/>
+                <w:szCs w:val="28"/>
+              </w:rPr>
+            </w:pPr>
+            <w:r>
+              <w:rPr>
+                <w:rFonts w:cs="Arial"/>
+                <w:b/>
+                <w:bCs/>
+                <w:sz w:val="28"/>
+                <w:szCs w:val="28"/>
+              </w:rPr>
+              <w:t xml:space="preserve">Padam No. </w:t>
+            </w:r>
+            <w:r>
+              <w:rPr>
+                <w:rFonts w:cs="Arial"/>
+                <w:b/>
+                <w:bCs/>
+                <w:sz w:val="28"/>
+                <w:szCs w:val="28"/>
+              </w:rPr>
+              <w:t>49</w:t>
+            </w:r>
+          </w:p>
+          <w:p>
+            <w:pPr>
+              <w:spacing w:before="0" w:line="240" w:lineRule="auto"/>
+              <w:ind w:left="29"/>
+              <w:rPr>
+                <w:rFonts w:cs="Arial"/>
+                <w:color w:val="000000"/>
+                <w:sz w:val="32"/>
+                <w:szCs w:val="32"/>
+              </w:rPr>
+            </w:pPr>
+            <w:r>
+              <w:rPr>
+                <w:b/>
+                <w:sz w:val="28"/>
+                <w:szCs w:val="28"/>
+              </w:rPr>
+              <w:t xml:space="preserve">Panchaati No. - </w:t>
+            </w:r>
+            <w:r>
+              <w:rPr>
+                <w:b/>
+                <w:sz w:val="28"/>
+                <w:szCs w:val="28"/>
+              </w:rPr>
+              <w:t>35</w:t>
+            </w:r>
+          </w:p>
+        </w:tc>
+        <w:tc>
+          <w:tcPr>
+            <w:tcW w:w="5528" w:type="dxa"/>
+            <w:tcBorders>
+              <w:top w:val="single" w:sz="4" w:space="0" w:color="000000"/>
+              <w:left w:val="single" w:sz="4" w:space="0" w:color="000000"/>
+              <w:bottom w:val="single" w:sz="4" w:space="0" w:color="auto"/>
+              <w:right w:val="single" w:sz="4" w:space="0" w:color="000000"/>
+            </w:tcBorders>
+            <w:shd w:val="clear" w:color="auto" w:fill="auto"/>
+          </w:tcPr>
+          <w:p>
+            <w:pPr>
+              <w:widowControl w:val="0"/>
+              <w:autoSpaceDE w:val="0"/>
+              <w:autoSpaceDN w:val="0"/>
+              <w:adjustRightInd w:val="0"/>
+              <w:spacing w:before="0" w:line="240" w:lineRule="auto"/>
+              <w:ind w:right="-138"/>
+              <w:rPr>
+                <w:rFonts w:ascii="BRH Malayalam Extra" w:hAnsi="BRH Malayalam Extra" w:cs="BRH Malayalam Extra"/>
+                <w:color w:val="000000"/>
+                <w:sz w:val="40"/>
+                <w:szCs w:val="40"/>
+                <w:lang w:val="en-IN" w:eastAsia="en-IN"/>
+              </w:rPr>
+            </w:pPr>
+            <w:r>
+              <w:rPr>
+                <w:rFonts w:ascii="Latha" w:hAnsi="Latha" w:cs="Latha"/>
+                <w:sz w:val="28"/>
+                <w:szCs w:val="28"/>
+                <w:cs/>
+                <w:lang w:bidi="ta-IN"/>
+              </w:rPr>
+              <w:t>ஸ்வ</w:t>
+            </w:r>
+            <w:r>
+              <w:rPr>
+                <w:rFonts w:ascii="BRH Tamil Tab Extra" w:hAnsi="BRH Tamil Tab Extra" w:cs="Latha"/>
+                <w:b/>
+                <w:sz w:val="36"/>
+                <w:szCs w:val="28"/>
+              </w:rPr>
+              <w:t>…</w:t>
+            </w:r>
+            <w:r>
+              <w:rPr>
+                <w:rFonts w:ascii="Latha" w:hAnsi="Latha" w:cs="Latha"/>
+                <w:sz w:val="28"/>
+                <w:szCs w:val="28"/>
+                <w:cs/>
+                <w:lang w:bidi="ta-IN"/>
+              </w:rPr>
+              <w:t>ர்கா இதி</w:t>
+            </w:r>
+            <w:r>
+              <w:rPr>
+                <w:rFonts w:ascii="BRH Tamil Tab Extra" w:hAnsi="BRH Tamil Tab Extra" w:cs="Latha"/>
+                <w:b/>
+                <w:sz w:val="36"/>
+                <w:szCs w:val="28"/>
+              </w:rPr>
+              <w:t>†</w:t>
+            </w:r>
+            <w:r>
+              <w:rPr>
+                <w:rFonts w:ascii="Latha" w:hAnsi="Latha" w:cs="Latha"/>
+                <w:sz w:val="28"/>
+                <w:szCs w:val="28"/>
+              </w:rPr>
+              <w:t xml:space="preserve"> </w:t>
+            </w:r>
+            <w:r>
+              <w:rPr>
+                <w:rFonts w:ascii="Latha" w:hAnsi="Latha" w:cs="Latha"/>
+                <w:sz w:val="28"/>
+                <w:szCs w:val="28"/>
+                <w:highlight w:val="yellow"/>
+                <w:cs/>
+                <w:lang w:bidi="ta-IN"/>
+              </w:rPr>
+              <w:t>ஸூ</w:t>
+            </w:r>
+            <w:r>
+              <w:rPr>
+                <w:rFonts w:ascii="Latha" w:hAnsi="Latha" w:cs="Latha"/>
+                <w:sz w:val="28"/>
+                <w:szCs w:val="28"/>
+                <w:cs/>
+                <w:lang w:bidi="ta-IN"/>
+              </w:rPr>
+              <w:t xml:space="preserve"> </w:t>
+            </w:r>
+            <w:r>
+              <w:rPr>
+                <w:rFonts w:ascii="Latha" w:hAnsi="Latha" w:cs="Latha"/>
+                <w:sz w:val="28"/>
+                <w:szCs w:val="28"/>
+              </w:rPr>
+              <w:t xml:space="preserve">-- </w:t>
+            </w:r>
+            <w:r>
+              <w:rPr>
+                <w:rFonts w:ascii="Latha" w:hAnsi="Latha" w:cs="Latha"/>
+                <w:sz w:val="28"/>
+                <w:szCs w:val="28"/>
+                <w:cs/>
+                <w:lang w:bidi="ta-IN"/>
+              </w:rPr>
+              <w:t>அ</w:t>
+            </w:r>
+            <w:r>
+              <w:rPr>
+                <w:rFonts w:ascii="BRH Tamil Tab Extra" w:hAnsi="BRH Tamil Tab Extra" w:cs="Latha"/>
+                <w:b/>
+                <w:sz w:val="36"/>
+                <w:szCs w:val="28"/>
+              </w:rPr>
+              <w:t>…</w:t>
+            </w:r>
+            <w:r>
+              <w:rPr>
+                <w:rFonts w:ascii="Latha" w:hAnsi="Latha" w:cs="Latha"/>
+                <w:sz w:val="28"/>
+                <w:szCs w:val="28"/>
+                <w:cs/>
+                <w:lang w:bidi="ta-IN"/>
+              </w:rPr>
+              <w:t>ர்கா</w:t>
+            </w:r>
+            <w:r>
+              <w:rPr>
+                <w:rFonts w:ascii="Latha" w:hAnsi="Latha" w:cs="Latha"/>
+                <w:b/>
+                <w:bCs/>
+                <w:sz w:val="32"/>
+                <w:szCs w:val="32"/>
+                <w:cs/>
+                <w:lang w:bidi="ta-IN"/>
+              </w:rPr>
+              <w:t>:</w:t>
+            </w:r>
+            <w:r>
+              <w:rPr>
+                <w:rFonts w:ascii="Latha" w:hAnsi="Latha" w:cs="Latha"/>
+                <w:sz w:val="28"/>
+                <w:szCs w:val="28"/>
+                <w:cs/>
+                <w:lang w:bidi="ta-IN"/>
+              </w:rPr>
+              <w:t xml:space="preserve"> </w:t>
+            </w:r>
+            <w:r>
+              <w:rPr>
+                <w:sz w:val="28"/>
+                <w:szCs w:val="28"/>
+              </w:rPr>
+              <w:t>||</w:t>
+            </w:r>
+          </w:p>
+        </w:tc>
+        <w:tc>
+          <w:tcPr>
+            <w:tcW w:w="5387" w:type="dxa"/>
+            <w:tcBorders>
+              <w:top w:val="single" w:sz="4" w:space="0" w:color="000000"/>
+              <w:left w:val="single" w:sz="4" w:space="0" w:color="000000"/>
+              <w:bottom w:val="single" w:sz="4" w:space="0" w:color="auto"/>
+              <w:right w:val="single" w:sz="4" w:space="0" w:color="000000"/>
+            </w:tcBorders>
+            <w:shd w:val="clear" w:color="auto" w:fill="auto"/>
+          </w:tcPr>
+          <w:p>
+            <w:pPr>
+              <w:autoSpaceDE w:val="0"/>
+              <w:autoSpaceDN w:val="0"/>
+              <w:adjustRightInd w:val="0"/>
+              <w:spacing w:before="0" w:line="240" w:lineRule="auto"/>
+              <w:rPr>
+                <w:rFonts w:ascii="BRH Malayalam Extra" w:hAnsi="BRH Malayalam Extra" w:cs="BRH Malayalam Extra"/>
+                <w:color w:val="000000"/>
+                <w:sz w:val="40"/>
+                <w:szCs w:val="40"/>
+                <w:lang w:val="en-IN" w:eastAsia="en-IN"/>
+              </w:rPr>
+            </w:pPr>
+            <w:r>
+              <w:rPr>
+                <w:rFonts w:ascii="Latha" w:hAnsi="Latha" w:cs="Latha"/>
+                <w:sz w:val="28"/>
+                <w:szCs w:val="28"/>
+                <w:cs/>
+                <w:lang w:bidi="ta-IN"/>
+              </w:rPr>
+              <w:t>ஸ்வ</w:t>
+            </w:r>
+            <w:r>
+              <w:rPr>
+                <w:rFonts w:ascii="BRH Tamil Tab Extra" w:hAnsi="BRH Tamil Tab Extra" w:cs="Latha"/>
+                <w:b/>
+                <w:sz w:val="36"/>
+                <w:szCs w:val="28"/>
+              </w:rPr>
+              <w:t>…</w:t>
+            </w:r>
+            <w:r>
+              <w:rPr>
+                <w:rFonts w:ascii="Latha" w:hAnsi="Latha" w:cs="Latha"/>
+                <w:sz w:val="28"/>
+                <w:szCs w:val="28"/>
+                <w:cs/>
+                <w:lang w:bidi="ta-IN"/>
+              </w:rPr>
+              <w:t>ர்கா இதி</w:t>
+            </w:r>
+            <w:r>
+              <w:rPr>
+                <w:rFonts w:ascii="BRH Tamil Tab Extra" w:hAnsi="BRH Tamil Tab Extra" w:cs="Latha"/>
+                <w:b/>
+                <w:sz w:val="36"/>
+                <w:szCs w:val="28"/>
+              </w:rPr>
+              <w:t>†</w:t>
+            </w:r>
+            <w:r>
+              <w:rPr>
+                <w:rFonts w:ascii="Latha" w:hAnsi="Latha" w:cs="Latha"/>
+                <w:sz w:val="28"/>
+                <w:szCs w:val="28"/>
+              </w:rPr>
+              <w:t xml:space="preserve"> </w:t>
+            </w:r>
+            <w:bookmarkStart w:id="0" w:name="_Hlk121341463"/>
+            <w:r>
+              <w:rPr>
+                <w:rFonts w:ascii="Latha" w:hAnsi="Latha" w:cs="Latha"/>
+                <w:sz w:val="28"/>
+                <w:szCs w:val="28"/>
+                <w:highlight w:val="green"/>
+                <w:cs/>
+                <w:lang w:bidi="ta-IN"/>
+              </w:rPr>
+              <w:t>ஸு</w:t>
+            </w:r>
+            <w:bookmarkEnd w:id="0"/>
+            <w:r>
+              <w:rPr>
+                <w:rFonts w:ascii="Latha" w:hAnsi="Latha" w:cs="Latha"/>
+                <w:sz w:val="28"/>
+                <w:szCs w:val="28"/>
+                <w:cs/>
+                <w:lang w:bidi="ta-IN"/>
+              </w:rPr>
+              <w:t xml:space="preserve"> </w:t>
+            </w:r>
+            <w:r>
+              <w:rPr>
+                <w:rFonts w:ascii="Latha" w:hAnsi="Latha" w:cs="Latha"/>
+                <w:sz w:val="28"/>
+                <w:szCs w:val="28"/>
+              </w:rPr>
+              <w:t xml:space="preserve">-- </w:t>
+            </w:r>
+            <w:r>
+              <w:rPr>
+                <w:rFonts w:ascii="Latha" w:hAnsi="Latha" w:cs="Latha"/>
+                <w:sz w:val="28"/>
+                <w:szCs w:val="28"/>
+                <w:cs/>
+                <w:lang w:bidi="ta-IN"/>
+              </w:rPr>
+              <w:t>அ</w:t>
+            </w:r>
+            <w:r>
+              <w:rPr>
+                <w:rFonts w:ascii="BRH Tamil Tab Extra" w:hAnsi="BRH Tamil Tab Extra" w:cs="Latha"/>
+                <w:b/>
+                <w:sz w:val="36"/>
+                <w:szCs w:val="28"/>
+              </w:rPr>
+              <w:t>…</w:t>
+            </w:r>
+            <w:r>
+              <w:rPr>
+                <w:rFonts w:ascii="Latha" w:hAnsi="Latha" w:cs="Latha"/>
+                <w:sz w:val="28"/>
+                <w:szCs w:val="28"/>
+                <w:cs/>
+                <w:lang w:bidi="ta-IN"/>
+              </w:rPr>
+              <w:t>ர்கா</w:t>
+            </w:r>
+            <w:r>
+              <w:rPr>
+                <w:rFonts w:ascii="Latha" w:hAnsi="Latha" w:cs="Latha"/>
+                <w:b/>
+                <w:bCs/>
+                <w:sz w:val="32"/>
+                <w:szCs w:val="32"/>
+                <w:cs/>
+                <w:lang w:bidi="ta-IN"/>
+              </w:rPr>
+              <w:t>:</w:t>
+            </w:r>
+            <w:r>
+              <w:rPr>
+                <w:rFonts w:ascii="Latha" w:hAnsi="Latha" w:cs="Latha"/>
+                <w:sz w:val="28"/>
+                <w:szCs w:val="28"/>
+                <w:cs/>
+                <w:lang w:bidi="ta-IN"/>
+              </w:rPr>
+              <w:t xml:space="preserve"> </w:t>
+            </w:r>
+            <w:r>
+              <w:rPr>
+                <w:sz w:val="28"/>
+                <w:szCs w:val="28"/>
+              </w:rPr>
+              <w:t>||</w:t>
+            </w:r>
+          </w:p>
+        </w:tc>
+      </w:tr>
+    </w:tbl>
+    <w:p>
+      <w:pPr>
+        <w:jc w:val="center"/>
+        <w:rPr>
+          <w:b/>
+          <w:bCs/>
+          <w:sz w:val="32"/>
+          <w:szCs w:val="32"/>
+          <w:u w:val="single"/>
+        </w:rPr>
+      </w:pPr>
+      <w:r>
+        <w:rPr>
+          <w:b/>
+          <w:bCs/>
+          <w:sz w:val="32"/>
+          <w:szCs w:val="32"/>
+          <w:u w:val="single"/>
+        </w:rPr>
+        <w:t>================</w:t>
+      </w:r>
+    </w:p>
+    <w:p>
+      <w:pPr>
+        <w:jc w:val="center"/>
+        <w:rPr>
+          <w:b/>
+          <w:bCs/>
+          <w:sz w:val="32"/>
+          <w:szCs w:val="32"/>
+          <w:u w:val="single"/>
+        </w:rPr>
+      </w:pPr>
+    </w:p>
     <w:p>
       <w:pPr>
         <w:jc w:val="center"/>
@@ -1617,33 +3044,7 @@
           <w:highlight w:val="green"/>
           <w:u w:val="single"/>
         </w:rPr>
-        <w:t xml:space="preserve">(No additional corrections </w:t>
-      </w:r>
-      <w:proofErr w:type="spellStart"/>
-      <w:r>
-        <w:rPr>
-          <w:b/>
-          <w:bCs/>
-          <w:color w:val="FF0000"/>
-          <w:sz w:val="32"/>
-          <w:szCs w:val="32"/>
-          <w:highlight w:val="green"/>
-          <w:u w:val="single"/>
-        </w:rPr>
-        <w:t>upto</w:t>
-      </w:r>
-      <w:proofErr w:type="spellEnd"/>
-      <w:r>
-        <w:rPr>
-          <w:b/>
-          <w:bCs/>
-          <w:color w:val="FF0000"/>
-          <w:sz w:val="32"/>
-          <w:szCs w:val="32"/>
-          <w:highlight w:val="green"/>
-          <w:u w:val="single"/>
-        </w:rPr>
-        <w:t xml:space="preserve"> June 30, 2021)</w:t>
+        <w:t>(No additional corrections upto June 30, 2021)</w:t>
       </w:r>
     </w:p>
     <w:p>
@@ -1666,7 +3067,6 @@
           <w:szCs w:val="32"/>
           <w:u w:val="single"/>
         </w:rPr>
-        <w:lastRenderedPageBreak/>
         <w:t xml:space="preserve">TS Pada Paatam </w:t>
       </w:r>
       <w:r>
@@ -1793,33 +3193,7 @@
           <w:highlight w:val="yellow"/>
           <w:u w:val="single"/>
         </w:rPr>
-        <w:t xml:space="preserve">(No additional corrections </w:t>
-      </w:r>
-      <w:proofErr w:type="spellStart"/>
-      <w:r>
-        <w:rPr>
-          <w:b/>
-          <w:bCs/>
-          <w:color w:val="FF0000"/>
-          <w:sz w:val="32"/>
-          <w:szCs w:val="32"/>
-          <w:highlight w:val="yellow"/>
-          <w:u w:val="single"/>
-        </w:rPr>
-        <w:t>afer</w:t>
-      </w:r>
-      <w:proofErr w:type="spellEnd"/>
-      <w:r>
-        <w:rPr>
-          <w:b/>
-          <w:bCs/>
-          <w:color w:val="FF0000"/>
-          <w:sz w:val="32"/>
-          <w:szCs w:val="32"/>
-          <w:highlight w:val="yellow"/>
-          <w:u w:val="single"/>
-        </w:rPr>
-        <w:t xml:space="preserve"> June 30, 2020)</w:t>
+        <w:t>(No additional corrections afer June 30, 2020)</w:t>
       </w:r>
     </w:p>
     <w:p>
@@ -2076,6 +3450,7 @@
                 <w:sz w:val="28"/>
                 <w:szCs w:val="28"/>
               </w:rPr>
+              <w:lastRenderedPageBreak/>
               <w:t>4th Panchaati</w:t>
             </w:r>
           </w:p>
@@ -2112,6 +3487,7 @@
                 <w:cs/>
                 <w:lang w:bidi="ta-IN"/>
               </w:rPr>
+              <w:lastRenderedPageBreak/>
               <w:t>ஸா</w:t>
             </w:r>
             <w:r>
@@ -2225,7 +3601,6 @@
                 <w:szCs w:val="40"/>
               </w:rPr>
             </w:pPr>
-            <w:proofErr w:type="spellStart"/>
             <w:r>
               <w:rPr>
                 <w:rFonts w:ascii="BRH Devanagari Extra" w:hAnsi="BRH Devanagari Extra" w:cs="BRH Devanagari Extra"/>
@@ -2234,7 +3609,6 @@
               </w:rPr>
               <w:t>xÉÉ</w:t>
             </w:r>
-            <w:proofErr w:type="spellEnd"/>
             <w:r>
               <w:rPr>
                 <w:rFonts w:ascii="BRH Malayalam Extra" w:hAnsi="BRH Malayalam Extra" w:cs="BRH Devanagari Extra"/>
@@ -2243,23 +3617,13 @@
               </w:rPr>
               <w:t>–</w:t>
             </w:r>
-            <w:proofErr w:type="spellStart"/>
             <w:r>
               <w:rPr>
                 <w:rFonts w:ascii="BRH Devanagari Extra" w:hAnsi="BRH Devanagari Extra" w:cs="BRH Devanagari Extra"/>
                 <w:sz w:val="40"/>
                 <w:szCs w:val="40"/>
               </w:rPr>
-              <w:t>ÍqÉ</w:t>
-            </w:r>
-            <w:proofErr w:type="spellEnd"/>
-            <w:r>
-              <w:rPr>
-                <w:rFonts w:ascii="BRH Devanagari Extra" w:hAnsi="BRH Devanagari Extra" w:cs="BRH Devanagari Extra"/>
-                <w:sz w:val="40"/>
-                <w:szCs w:val="40"/>
-              </w:rPr>
-              <w:t xml:space="preserve"> </w:t>
+              <w:t xml:space="preserve">ÍqÉ </w:t>
             </w:r>
             <w:r>
               <w:rPr>
@@ -4320,7 +5684,6 @@
                 <w:sz w:val="28"/>
                 <w:szCs w:val="28"/>
               </w:rPr>
-              <w:lastRenderedPageBreak/>
               <w:t xml:space="preserve">TS 1.7.5.2 – </w:t>
             </w:r>
           </w:p>
@@ -17149,6 +18512,7 @@
     <w:lsdException w:name="HTML Sample" w:semiHidden="1" w:unhideWhenUsed="1"/>
     <w:lsdException w:name="HTML Typewriter" w:semiHidden="1" w:unhideWhenUsed="1"/>
     <w:lsdException w:name="HTML Variable" w:semiHidden="1" w:unhideWhenUsed="1"/>
+    <w:lsdException w:name="Normal Table" w:semiHidden="1" w:unhideWhenUsed="1"/>
     <w:lsdException w:name="annotation subject" w:semiHidden="1" w:unhideWhenUsed="1"/>
     <w:lsdException w:name="No List" w:semiHidden="1" w:unhideWhenUsed="1"/>
     <w:lsdException w:name="Outline List 1" w:semiHidden="1" w:unhideWhenUsed="1"/>
@@ -17191,8 +18555,11 @@
     <w:lsdException w:name="Table Contemporary" w:semiHidden="1" w:unhideWhenUsed="1"/>
     <w:lsdException w:name="Table Elegant" w:semiHidden="1" w:unhideWhenUsed="1"/>
     <w:lsdException w:name="Table Professional" w:semiHidden="1" w:unhideWhenUsed="1"/>
+    <w:lsdException w:name="Table Subtle 1" w:semiHidden="1" w:unhideWhenUsed="1"/>
     <w:lsdException w:name="Table Subtle 2" w:semiHidden="1" w:unhideWhenUsed="1"/>
     <w:lsdException w:name="Table Web 1" w:semiHidden="1" w:unhideWhenUsed="1"/>
+    <w:lsdException w:name="Table Web 2" w:semiHidden="1" w:unhideWhenUsed="1"/>
+    <w:lsdException w:name="Table Web 3" w:semiHidden="1" w:unhideWhenUsed="1"/>
     <w:lsdException w:name="Balloon Text" w:semiHidden="1" w:unhideWhenUsed="1"/>
     <w:lsdException w:name="Table Grid" w:uiPriority="59"/>
     <w:lsdException w:name="Table Theme" w:semiHidden="1" w:unhideWhenUsed="1"/>

</xml_diff>